<commit_message>
se completan las clases
</commit_message>
<xml_diff>
--- a/texto/tarea(descripcion del juego).docx
+++ b/texto/tarea(descripcion del juego).docx
@@ -1443,6 +1443,7 @@
         </w:rPr>
       </w:pPr>
       <w:proofErr w:type="spellStart"/>
+      <w:proofErr w:type="gramStart"/>
       <w:r>
         <w:rPr>
           <w:rFonts w:ascii="Times New Roman" w:hAnsi="Times New Roman" w:cs="Times New Roman"/>
@@ -1463,6 +1464,7 @@
         <w:t>(</w:t>
       </w:r>
       <w:proofErr w:type="spellStart"/>
+      <w:proofErr w:type="gramEnd"/>
       <w:r>
         <w:rPr>
           <w:rFonts w:ascii="Times New Roman" w:hAnsi="Times New Roman" w:cs="Times New Roman"/>
@@ -1562,7 +1564,27 @@
           <w:szCs w:val="24"/>
           <w:lang w:val="es-MX"/>
         </w:rPr>
-        <w:t xml:space="preserve"> Acierto() //Señal que identifica si hay colisión entre la orina y el inodoro</w:t>
+        <w:t xml:space="preserve"> </w:t>
+      </w:r>
+      <w:proofErr w:type="gramStart"/>
+      <w:r>
+        <w:rPr>
+          <w:rFonts w:ascii="Times New Roman" w:hAnsi="Times New Roman" w:cs="Times New Roman"/>
+          <w:sz w:val="24"/>
+          <w:szCs w:val="24"/>
+          <w:lang w:val="es-MX"/>
+        </w:rPr>
+        <w:t>Acierto(</w:t>
+      </w:r>
+      <w:proofErr w:type="gramEnd"/>
+      <w:r>
+        <w:rPr>
+          <w:rFonts w:ascii="Times New Roman" w:hAnsi="Times New Roman" w:cs="Times New Roman"/>
+          <w:sz w:val="24"/>
+          <w:szCs w:val="24"/>
+          <w:lang w:val="es-MX"/>
+        </w:rPr>
+        <w:t>) //Señal que identifica si hay colisión entre la orina y el inodoro</w:t>
       </w:r>
     </w:p>
     <w:p>
@@ -1616,6 +1638,7 @@
         <w:t xml:space="preserve"> </w:t>
       </w:r>
       <w:proofErr w:type="spellStart"/>
+      <w:proofErr w:type="gramStart"/>
       <w:r>
         <w:rPr>
           <w:rFonts w:ascii="Times New Roman" w:hAnsi="Times New Roman" w:cs="Times New Roman"/>
@@ -1633,7 +1656,17 @@
           <w:szCs w:val="24"/>
           <w:lang w:val="es-MX"/>
         </w:rPr>
-        <w:t>() //Slot que aumenta puntuación si hay colisión</w:t>
+        <w:t>(</w:t>
+      </w:r>
+      <w:proofErr w:type="gramEnd"/>
+      <w:r>
+        <w:rPr>
+          <w:rFonts w:ascii="Times New Roman" w:hAnsi="Times New Roman" w:cs="Times New Roman"/>
+          <w:sz w:val="24"/>
+          <w:szCs w:val="24"/>
+          <w:lang w:val="es-MX"/>
+        </w:rPr>
+        <w:t>) //Slot que aumenta puntuación si hay colisión</w:t>
       </w:r>
     </w:p>
     <w:p>
@@ -1758,6 +1791,7 @@
         <w:t xml:space="preserve"> </w:t>
       </w:r>
       <w:proofErr w:type="spellStart"/>
+      <w:proofErr w:type="gramStart"/>
       <w:r>
         <w:rPr>
           <w:rFonts w:ascii="Times New Roman" w:hAnsi="Times New Roman" w:cs="Times New Roman"/>
@@ -1775,7 +1809,17 @@
           <w:szCs w:val="24"/>
           <w:lang w:val="es-MX"/>
         </w:rPr>
-        <w:t xml:space="preserve">() </w:t>
+        <w:t>(</w:t>
+      </w:r>
+      <w:proofErr w:type="gramEnd"/>
+      <w:r>
+        <w:rPr>
+          <w:rFonts w:ascii="Times New Roman" w:hAnsi="Times New Roman" w:cs="Times New Roman"/>
+          <w:sz w:val="24"/>
+          <w:szCs w:val="24"/>
+          <w:lang w:val="es-MX"/>
+        </w:rPr>
+        <w:t xml:space="preserve">) </w:t>
       </w:r>
       <w:proofErr w:type="spellStart"/>
       <w:r>
@@ -1897,27 +1941,38 @@
           <w:szCs w:val="24"/>
           <w:lang w:val="en-US"/>
         </w:rPr>
-        <w:t>* l1;</w:t>
-      </w:r>
-    </w:p>
-    <w:p>
-      <w:pPr>
-        <w:pStyle w:val="Prrafodelista"/>
+        <w:t xml:space="preserve">* </w:t>
+      </w:r>
+      <w:proofErr w:type="gramStart"/>
+      <w:r>
         <w:rPr>
           <w:rFonts w:ascii="Times New Roman" w:hAnsi="Times New Roman" w:cs="Times New Roman"/>
           <w:sz w:val="24"/>
           <w:szCs w:val="24"/>
           <w:lang w:val="en-US"/>
         </w:rPr>
-      </w:pPr>
-      <w:proofErr w:type="spellStart"/>
-      <w:r>
+        <w:t>l1;</w:t>
+      </w:r>
+      <w:proofErr w:type="gramEnd"/>
+    </w:p>
+    <w:p>
+      <w:pPr>
+        <w:pStyle w:val="Prrafodelista"/>
         <w:rPr>
           <w:rFonts w:ascii="Times New Roman" w:hAnsi="Times New Roman" w:cs="Times New Roman"/>
           <w:sz w:val="24"/>
           <w:szCs w:val="24"/>
           <w:lang w:val="en-US"/>
         </w:rPr>
+      </w:pPr>
+      <w:proofErr w:type="spellStart"/>
+      <w:r>
+        <w:rPr>
+          <w:rFonts w:ascii="Times New Roman" w:hAnsi="Times New Roman" w:cs="Times New Roman"/>
+          <w:sz w:val="24"/>
+          <w:szCs w:val="24"/>
+          <w:lang w:val="en-US"/>
+        </w:rPr>
         <w:t>QGraphicsLineItem</w:t>
       </w:r>
       <w:proofErr w:type="spellEnd"/>
@@ -1928,8 +1983,19 @@
           <w:szCs w:val="24"/>
           <w:lang w:val="en-US"/>
         </w:rPr>
-        <w:t>* l2;</w:t>
-      </w:r>
+        <w:t xml:space="preserve">* </w:t>
+      </w:r>
+      <w:proofErr w:type="gramStart"/>
+      <w:r>
+        <w:rPr>
+          <w:rFonts w:ascii="Times New Roman" w:hAnsi="Times New Roman" w:cs="Times New Roman"/>
+          <w:sz w:val="24"/>
+          <w:szCs w:val="24"/>
+          <w:lang w:val="en-US"/>
+        </w:rPr>
+        <w:t>l2;</w:t>
+      </w:r>
+      <w:proofErr w:type="gramEnd"/>
     </w:p>
     <w:p>
       <w:pPr>
@@ -2064,6 +2130,7 @@
         <w:t xml:space="preserve"> </w:t>
       </w:r>
       <w:proofErr w:type="spellStart"/>
+      <w:proofErr w:type="gramStart"/>
       <w:r>
         <w:rPr>
           <w:rFonts w:ascii="Times New Roman" w:hAnsi="Times New Roman" w:cs="Times New Roman"/>
@@ -2081,7 +2148,17 @@
           <w:szCs w:val="24"/>
           <w:lang w:val="es-MX"/>
         </w:rPr>
-        <w:t xml:space="preserve">() //Ubica el </w:t>
+        <w:t>(</w:t>
+      </w:r>
+      <w:proofErr w:type="gramEnd"/>
+      <w:r>
+        <w:rPr>
+          <w:rFonts w:ascii="Times New Roman" w:hAnsi="Times New Roman" w:cs="Times New Roman"/>
+          <w:sz w:val="24"/>
+          <w:szCs w:val="24"/>
+          <w:lang w:val="es-MX"/>
+        </w:rPr>
+        <w:t xml:space="preserve">) //Ubica el </w:t>
       </w:r>
       <w:proofErr w:type="spellStart"/>
       <w:r>
@@ -2174,9 +2251,20 @@
           <w:szCs w:val="24"/>
           <w:lang w:val="es-MX"/>
         </w:rPr>
-        <w:t xml:space="preserve"> Controles(</w:t>
-      </w:r>
-      <w:proofErr w:type="spellStart"/>
+        <w:t xml:space="preserve"> </w:t>
+      </w:r>
+      <w:proofErr w:type="gramStart"/>
+      <w:r>
+        <w:rPr>
+          <w:rFonts w:ascii="Times New Roman" w:hAnsi="Times New Roman" w:cs="Times New Roman"/>
+          <w:sz w:val="24"/>
+          <w:szCs w:val="24"/>
+          <w:lang w:val="es-MX"/>
+        </w:rPr>
+        <w:t>Controles(</w:t>
+      </w:r>
+      <w:proofErr w:type="spellStart"/>
+      <w:proofErr w:type="gramEnd"/>
       <w:r>
         <w:rPr>
           <w:rFonts w:ascii="Times New Roman" w:hAnsi="Times New Roman" w:cs="Times New Roman"/>
@@ -2569,14 +2657,34 @@
           <w:lang w:val="es-MX"/>
         </w:rPr>
       </w:pPr>
-      <w:r>
-        <w:rPr>
-          <w:rFonts w:ascii="Times New Roman" w:hAnsi="Times New Roman" w:cs="Times New Roman"/>
-          <w:sz w:val="24"/>
-          <w:szCs w:val="24"/>
-          <w:lang w:val="es-MX"/>
-        </w:rPr>
-        <w:t xml:space="preserve">Vehículo usuario: </w:t>
+    </w:p>
+    <w:p>
+      <w:pPr>
+        <w:pStyle w:val="Prrafodelista"/>
+        <w:rPr>
+          <w:rFonts w:ascii="Times New Roman" w:hAnsi="Times New Roman" w:cs="Times New Roman"/>
+          <w:sz w:val="24"/>
+          <w:szCs w:val="24"/>
+          <w:lang w:val="es-MX"/>
+        </w:rPr>
+      </w:pPr>
+      <w:r>
+        <w:rPr>
+          <w:rFonts w:ascii="Times New Roman" w:hAnsi="Times New Roman" w:cs="Times New Roman"/>
+          <w:sz w:val="28"/>
+          <w:szCs w:val="28"/>
+          <w:lang w:val="es-MX"/>
+        </w:rPr>
+        <w:t>Vehículo usuario:</w:t>
+      </w:r>
+      <w:r>
+        <w:rPr>
+          <w:rFonts w:ascii="Times New Roman" w:hAnsi="Times New Roman" w:cs="Times New Roman"/>
+          <w:sz w:val="24"/>
+          <w:szCs w:val="24"/>
+          <w:lang w:val="es-MX"/>
+        </w:rPr>
+        <w:t xml:space="preserve"> </w:t>
       </w:r>
       <w:proofErr w:type="spellStart"/>
       <w:r>
@@ -2616,6 +2724,77 @@
           <w:szCs w:val="24"/>
           <w:lang w:val="es-MX"/>
         </w:rPr>
+        <w:t>Atributos:</w:t>
+      </w:r>
+    </w:p>
+    <w:p>
+      <w:pPr>
+        <w:pStyle w:val="Prrafodelista"/>
+        <w:rPr>
+          <w:rFonts w:ascii="Times New Roman" w:hAnsi="Times New Roman" w:cs="Times New Roman"/>
+          <w:sz w:val="24"/>
+          <w:szCs w:val="24"/>
+          <w:lang w:val="es-MX"/>
+        </w:rPr>
+      </w:pPr>
+      <w:proofErr w:type="spellStart"/>
+      <w:r>
+        <w:rPr>
+          <w:rFonts w:ascii="Times New Roman" w:hAnsi="Times New Roman" w:cs="Times New Roman"/>
+          <w:sz w:val="24"/>
+          <w:szCs w:val="24"/>
+          <w:lang w:val="es-MX"/>
+        </w:rPr>
+        <w:t>Int</w:t>
+      </w:r>
+      <w:proofErr w:type="spellEnd"/>
+      <w:r>
+        <w:rPr>
+          <w:rFonts w:ascii="Times New Roman" w:hAnsi="Times New Roman" w:cs="Times New Roman"/>
+          <w:sz w:val="24"/>
+          <w:szCs w:val="24"/>
+          <w:lang w:val="es-MX"/>
+        </w:rPr>
+        <w:t xml:space="preserve"> </w:t>
+      </w:r>
+      <w:proofErr w:type="spellStart"/>
+      <w:r>
+        <w:rPr>
+          <w:rFonts w:ascii="Times New Roman" w:hAnsi="Times New Roman" w:cs="Times New Roman"/>
+          <w:sz w:val="24"/>
+          <w:szCs w:val="24"/>
+          <w:lang w:val="es-MX"/>
+        </w:rPr>
+        <w:t>gasolinaprocentage</w:t>
+      </w:r>
+      <w:proofErr w:type="spellEnd"/>
+      <w:r>
+        <w:rPr>
+          <w:rFonts w:ascii="Times New Roman" w:hAnsi="Times New Roman" w:cs="Times New Roman"/>
+          <w:sz w:val="24"/>
+          <w:szCs w:val="24"/>
+          <w:lang w:val="es-MX"/>
+        </w:rPr>
+        <w:t xml:space="preserve">     // esta es la vida que tiene el jugador. Se gasta cuando hay choques y con el tiempo.</w:t>
+      </w:r>
+    </w:p>
+    <w:p>
+      <w:pPr>
+        <w:pStyle w:val="Prrafodelista"/>
+        <w:rPr>
+          <w:rFonts w:ascii="Times New Roman" w:hAnsi="Times New Roman" w:cs="Times New Roman"/>
+          <w:sz w:val="24"/>
+          <w:szCs w:val="24"/>
+          <w:lang w:val="es-MX"/>
+        </w:rPr>
+      </w:pPr>
+      <w:r>
+        <w:rPr>
+          <w:rFonts w:ascii="Times New Roman" w:hAnsi="Times New Roman" w:cs="Times New Roman"/>
+          <w:sz w:val="24"/>
+          <w:szCs w:val="24"/>
+          <w:lang w:val="es-MX"/>
+        </w:rPr>
         <w:t>Métodos:</w:t>
       </w:r>
     </w:p>
@@ -2629,6 +2808,485 @@
           <w:lang w:val="es-MX"/>
         </w:rPr>
       </w:pPr>
+      <w:proofErr w:type="spellStart"/>
+      <w:r>
+        <w:rPr>
+          <w:rFonts w:ascii="Times New Roman" w:hAnsi="Times New Roman" w:cs="Times New Roman"/>
+          <w:sz w:val="24"/>
+          <w:szCs w:val="24"/>
+          <w:lang w:val="es-MX"/>
+        </w:rPr>
+        <w:t>Void</w:t>
+      </w:r>
+      <w:proofErr w:type="spellEnd"/>
+      <w:r>
+        <w:rPr>
+          <w:rFonts w:ascii="Times New Roman" w:hAnsi="Times New Roman" w:cs="Times New Roman"/>
+          <w:sz w:val="24"/>
+          <w:szCs w:val="24"/>
+          <w:lang w:val="es-MX"/>
+        </w:rPr>
+        <w:t xml:space="preserve"> </w:t>
+      </w:r>
+      <w:proofErr w:type="spellStart"/>
+      <w:r>
+        <w:rPr>
+          <w:rFonts w:ascii="Times New Roman" w:hAnsi="Times New Roman" w:cs="Times New Roman"/>
+          <w:sz w:val="24"/>
+          <w:szCs w:val="24"/>
+          <w:lang w:val="es-MX"/>
+        </w:rPr>
+        <w:t>gasolinacontrol</w:t>
+      </w:r>
+      <w:proofErr w:type="spellEnd"/>
+      <w:r>
+        <w:rPr>
+          <w:rFonts w:ascii="Times New Roman" w:hAnsi="Times New Roman" w:cs="Times New Roman"/>
+          <w:sz w:val="24"/>
+          <w:szCs w:val="24"/>
+          <w:lang w:val="es-MX"/>
+        </w:rPr>
+        <w:t>(</w:t>
+      </w:r>
+      <w:proofErr w:type="spellStart"/>
+      <w:proofErr w:type="gramStart"/>
+      <w:r>
+        <w:rPr>
+          <w:rFonts w:ascii="Times New Roman" w:hAnsi="Times New Roman" w:cs="Times New Roman"/>
+          <w:sz w:val="24"/>
+          <w:szCs w:val="24"/>
+          <w:lang w:val="es-MX"/>
+        </w:rPr>
+        <w:t>bool</w:t>
+      </w:r>
+      <w:proofErr w:type="spellEnd"/>
+      <w:r>
+        <w:rPr>
+          <w:rFonts w:ascii="Times New Roman" w:hAnsi="Times New Roman" w:cs="Times New Roman"/>
+          <w:sz w:val="24"/>
+          <w:szCs w:val="24"/>
+          <w:lang w:val="es-MX"/>
+        </w:rPr>
+        <w:t xml:space="preserve">)   </w:t>
+      </w:r>
+      <w:proofErr w:type="gramEnd"/>
+      <w:r>
+        <w:rPr>
+          <w:rFonts w:ascii="Times New Roman" w:hAnsi="Times New Roman" w:cs="Times New Roman"/>
+          <w:sz w:val="24"/>
+          <w:szCs w:val="24"/>
+          <w:lang w:val="es-MX"/>
+        </w:rPr>
+        <w:t xml:space="preserve">//si el </w:t>
+      </w:r>
+      <w:proofErr w:type="spellStart"/>
+      <w:r>
+        <w:rPr>
+          <w:rFonts w:ascii="Times New Roman" w:hAnsi="Times New Roman" w:cs="Times New Roman"/>
+          <w:sz w:val="24"/>
+          <w:szCs w:val="24"/>
+          <w:lang w:val="es-MX"/>
+        </w:rPr>
+        <w:t>bool</w:t>
+      </w:r>
+      <w:proofErr w:type="spellEnd"/>
+      <w:r>
+        <w:rPr>
+          <w:rFonts w:ascii="Times New Roman" w:hAnsi="Times New Roman" w:cs="Times New Roman"/>
+          <w:sz w:val="24"/>
+          <w:szCs w:val="24"/>
+          <w:lang w:val="es-MX"/>
+        </w:rPr>
+        <w:t xml:space="preserve"> es falso se le quita gasolina y si es verdadero se le agrega.</w:t>
+      </w:r>
+    </w:p>
+    <w:p>
+      <w:pPr>
+        <w:pStyle w:val="Prrafodelista"/>
+        <w:rPr>
+          <w:rFonts w:ascii="Times New Roman" w:hAnsi="Times New Roman" w:cs="Times New Roman"/>
+          <w:sz w:val="24"/>
+          <w:szCs w:val="24"/>
+          <w:lang w:val="es-MX"/>
+        </w:rPr>
+      </w:pPr>
+      <w:proofErr w:type="spellStart"/>
+      <w:r>
+        <w:rPr>
+          <w:rFonts w:ascii="Times New Roman" w:hAnsi="Times New Roman" w:cs="Times New Roman"/>
+          <w:sz w:val="24"/>
+          <w:szCs w:val="24"/>
+          <w:lang w:val="es-MX"/>
+        </w:rPr>
+        <w:t>Void</w:t>
+      </w:r>
+      <w:proofErr w:type="spellEnd"/>
+      <w:r>
+        <w:rPr>
+          <w:rFonts w:ascii="Times New Roman" w:hAnsi="Times New Roman" w:cs="Times New Roman"/>
+          <w:sz w:val="24"/>
+          <w:szCs w:val="24"/>
+          <w:lang w:val="es-MX"/>
+        </w:rPr>
+        <w:t xml:space="preserve"> </w:t>
+      </w:r>
+      <w:proofErr w:type="gramStart"/>
+      <w:r>
+        <w:rPr>
+          <w:rFonts w:ascii="Times New Roman" w:hAnsi="Times New Roman" w:cs="Times New Roman"/>
+          <w:sz w:val="24"/>
+          <w:szCs w:val="24"/>
+          <w:lang w:val="es-MX"/>
+        </w:rPr>
+        <w:t>choque(</w:t>
+      </w:r>
+      <w:proofErr w:type="gramEnd"/>
+      <w:r>
+        <w:rPr>
+          <w:rFonts w:ascii="Times New Roman" w:hAnsi="Times New Roman" w:cs="Times New Roman"/>
+          <w:sz w:val="24"/>
+          <w:szCs w:val="24"/>
+          <w:lang w:val="es-MX"/>
+        </w:rPr>
+        <w:t>)  //desde acá se controla una posible colisión y según eso modificamos gasolina</w:t>
+      </w:r>
+    </w:p>
+    <w:p>
+      <w:pPr>
+        <w:pStyle w:val="Prrafodelista"/>
+        <w:rPr>
+          <w:rFonts w:ascii="Times New Roman" w:hAnsi="Times New Roman" w:cs="Times New Roman"/>
+          <w:sz w:val="24"/>
+          <w:szCs w:val="24"/>
+          <w:lang w:val="es-MX"/>
+        </w:rPr>
+      </w:pPr>
+    </w:p>
+    <w:p>
+      <w:pPr>
+        <w:pStyle w:val="Prrafodelista"/>
+        <w:rPr>
+          <w:rFonts w:ascii="Times New Roman" w:hAnsi="Times New Roman" w:cs="Times New Roman"/>
+          <w:sz w:val="24"/>
+          <w:szCs w:val="24"/>
+          <w:lang w:val="es-MX"/>
+        </w:rPr>
+      </w:pPr>
+      <w:r>
+        <w:rPr>
+          <w:rFonts w:ascii="Times New Roman" w:hAnsi="Times New Roman" w:cs="Times New Roman"/>
+          <w:sz w:val="28"/>
+          <w:szCs w:val="28"/>
+          <w:lang w:val="es-MX"/>
+        </w:rPr>
+        <w:t xml:space="preserve">Vehículo </w:t>
+      </w:r>
+      <w:proofErr w:type="spellStart"/>
+      <w:r>
+        <w:rPr>
+          <w:rFonts w:ascii="Times New Roman" w:hAnsi="Times New Roman" w:cs="Times New Roman"/>
+          <w:sz w:val="28"/>
+          <w:szCs w:val="28"/>
+          <w:lang w:val="es-MX"/>
+        </w:rPr>
+        <w:t>npc</w:t>
+      </w:r>
+      <w:proofErr w:type="spellEnd"/>
+      <w:r>
+        <w:rPr>
+          <w:rFonts w:ascii="Times New Roman" w:hAnsi="Times New Roman" w:cs="Times New Roman"/>
+          <w:sz w:val="28"/>
+          <w:szCs w:val="28"/>
+          <w:lang w:val="es-MX"/>
+        </w:rPr>
+        <w:t>:</w:t>
+      </w:r>
+      <w:r>
+        <w:rPr>
+          <w:rFonts w:ascii="Times New Roman" w:hAnsi="Times New Roman" w:cs="Times New Roman"/>
+          <w:sz w:val="24"/>
+          <w:szCs w:val="24"/>
+          <w:lang w:val="es-MX"/>
+        </w:rPr>
+        <w:t xml:space="preserve"> </w:t>
+      </w:r>
+      <w:proofErr w:type="spellStart"/>
+      <w:r>
+        <w:rPr>
+          <w:rFonts w:ascii="Times New Roman" w:hAnsi="Times New Roman" w:cs="Times New Roman"/>
+          <w:sz w:val="24"/>
+          <w:szCs w:val="24"/>
+          <w:lang w:val="es-MX"/>
+        </w:rPr>
+        <w:t>public</w:t>
+      </w:r>
+      <w:proofErr w:type="spellEnd"/>
+      <w:r>
+        <w:rPr>
+          <w:rFonts w:ascii="Times New Roman" w:hAnsi="Times New Roman" w:cs="Times New Roman"/>
+          <w:sz w:val="24"/>
+          <w:szCs w:val="24"/>
+          <w:lang w:val="es-MX"/>
+        </w:rPr>
+        <w:t xml:space="preserve"> Vehículo</w:t>
+      </w:r>
+    </w:p>
+    <w:p>
+      <w:pPr>
+        <w:pStyle w:val="Prrafodelista"/>
+        <w:rPr>
+          <w:rFonts w:ascii="Times New Roman" w:hAnsi="Times New Roman" w:cs="Times New Roman"/>
+          <w:sz w:val="24"/>
+          <w:szCs w:val="24"/>
+          <w:lang w:val="es-MX"/>
+        </w:rPr>
+      </w:pPr>
+      <w:proofErr w:type="spellStart"/>
+      <w:r>
+        <w:rPr>
+          <w:rFonts w:ascii="Times New Roman" w:hAnsi="Times New Roman" w:cs="Times New Roman"/>
+          <w:sz w:val="24"/>
+          <w:szCs w:val="24"/>
+          <w:lang w:val="es-MX"/>
+        </w:rPr>
+        <w:t>Signal</w:t>
+      </w:r>
+      <w:proofErr w:type="spellEnd"/>
+      <w:r>
+        <w:rPr>
+          <w:rFonts w:ascii="Times New Roman" w:hAnsi="Times New Roman" w:cs="Times New Roman"/>
+          <w:sz w:val="24"/>
+          <w:szCs w:val="24"/>
+          <w:lang w:val="es-MX"/>
+        </w:rPr>
+        <w:t>:</w:t>
+      </w:r>
+    </w:p>
+    <w:p>
+      <w:pPr>
+        <w:pStyle w:val="Prrafodelista"/>
+        <w:rPr>
+          <w:rFonts w:ascii="Times New Roman" w:hAnsi="Times New Roman" w:cs="Times New Roman"/>
+          <w:sz w:val="24"/>
+          <w:szCs w:val="24"/>
+          <w:lang w:val="es-MX"/>
+        </w:rPr>
+      </w:pPr>
+      <w:proofErr w:type="spellStart"/>
+      <w:r>
+        <w:rPr>
+          <w:rFonts w:ascii="Times New Roman" w:hAnsi="Times New Roman" w:cs="Times New Roman"/>
+          <w:sz w:val="24"/>
+          <w:szCs w:val="24"/>
+          <w:lang w:val="es-MX"/>
+        </w:rPr>
+        <w:t>Void</w:t>
+      </w:r>
+      <w:proofErr w:type="spellEnd"/>
+      <w:r>
+        <w:rPr>
+          <w:rFonts w:ascii="Times New Roman" w:hAnsi="Times New Roman" w:cs="Times New Roman"/>
+          <w:sz w:val="24"/>
+          <w:szCs w:val="24"/>
+          <w:lang w:val="es-MX"/>
+        </w:rPr>
+        <w:t xml:space="preserve"> </w:t>
+      </w:r>
+      <w:proofErr w:type="spellStart"/>
+      <w:proofErr w:type="gramStart"/>
+      <w:r>
+        <w:rPr>
+          <w:rFonts w:ascii="Times New Roman" w:hAnsi="Times New Roman" w:cs="Times New Roman"/>
+          <w:sz w:val="24"/>
+          <w:szCs w:val="24"/>
+          <w:lang w:val="es-MX"/>
+        </w:rPr>
+        <w:t>restagasolina</w:t>
+      </w:r>
+      <w:proofErr w:type="spellEnd"/>
+      <w:r>
+        <w:rPr>
+          <w:rFonts w:ascii="Times New Roman" w:hAnsi="Times New Roman" w:cs="Times New Roman"/>
+          <w:sz w:val="24"/>
+          <w:szCs w:val="24"/>
+          <w:lang w:val="es-MX"/>
+        </w:rPr>
+        <w:t>(</w:t>
+      </w:r>
+      <w:proofErr w:type="gramEnd"/>
+      <w:r>
+        <w:rPr>
+          <w:rFonts w:ascii="Times New Roman" w:hAnsi="Times New Roman" w:cs="Times New Roman"/>
+          <w:sz w:val="24"/>
+          <w:szCs w:val="24"/>
+          <w:lang w:val="es-MX"/>
+        </w:rPr>
+        <w:t>)</w:t>
+      </w:r>
+    </w:p>
+    <w:p>
+      <w:pPr>
+        <w:pStyle w:val="Prrafodelista"/>
+        <w:rPr>
+          <w:rFonts w:ascii="Times New Roman" w:hAnsi="Times New Roman" w:cs="Times New Roman"/>
+          <w:sz w:val="24"/>
+          <w:szCs w:val="24"/>
+          <w:lang w:val="es-MX"/>
+        </w:rPr>
+      </w:pPr>
+      <w:r>
+        <w:rPr>
+          <w:rFonts w:ascii="Times New Roman" w:hAnsi="Times New Roman" w:cs="Times New Roman"/>
+          <w:sz w:val="24"/>
+          <w:szCs w:val="24"/>
+          <w:lang w:val="es-MX"/>
+        </w:rPr>
+        <w:t>Slot:</w:t>
+      </w:r>
+    </w:p>
+    <w:p>
+      <w:pPr>
+        <w:pStyle w:val="Prrafodelista"/>
+        <w:rPr>
+          <w:rFonts w:ascii="Times New Roman" w:hAnsi="Times New Roman" w:cs="Times New Roman"/>
+          <w:sz w:val="24"/>
+          <w:szCs w:val="24"/>
+          <w:lang w:val="es-MX"/>
+        </w:rPr>
+      </w:pPr>
+      <w:proofErr w:type="spellStart"/>
+      <w:r>
+        <w:rPr>
+          <w:rFonts w:ascii="Times New Roman" w:hAnsi="Times New Roman" w:cs="Times New Roman"/>
+          <w:sz w:val="24"/>
+          <w:szCs w:val="24"/>
+          <w:lang w:val="es-MX"/>
+        </w:rPr>
+        <w:t>Void</w:t>
+      </w:r>
+      <w:proofErr w:type="spellEnd"/>
+      <w:r>
+        <w:rPr>
+          <w:rFonts w:ascii="Times New Roman" w:hAnsi="Times New Roman" w:cs="Times New Roman"/>
+          <w:sz w:val="24"/>
+          <w:szCs w:val="24"/>
+          <w:lang w:val="es-MX"/>
+        </w:rPr>
+        <w:t xml:space="preserve"> </w:t>
+      </w:r>
+      <w:proofErr w:type="spellStart"/>
+      <w:proofErr w:type="gramStart"/>
+      <w:r>
+        <w:rPr>
+          <w:rFonts w:ascii="Times New Roman" w:hAnsi="Times New Roman" w:cs="Times New Roman"/>
+          <w:sz w:val="24"/>
+          <w:szCs w:val="24"/>
+          <w:lang w:val="es-MX"/>
+        </w:rPr>
+        <w:t>modificagasolina</w:t>
+      </w:r>
+      <w:proofErr w:type="spellEnd"/>
+      <w:r>
+        <w:rPr>
+          <w:rFonts w:ascii="Times New Roman" w:hAnsi="Times New Roman" w:cs="Times New Roman"/>
+          <w:sz w:val="24"/>
+          <w:szCs w:val="24"/>
+          <w:lang w:val="es-MX"/>
+        </w:rPr>
+        <w:t>(</w:t>
+      </w:r>
+      <w:proofErr w:type="gramEnd"/>
+      <w:r>
+        <w:rPr>
+          <w:rFonts w:ascii="Times New Roman" w:hAnsi="Times New Roman" w:cs="Times New Roman"/>
+          <w:sz w:val="24"/>
+          <w:szCs w:val="24"/>
+          <w:lang w:val="es-MX"/>
+        </w:rPr>
+        <w:t>)</w:t>
+      </w:r>
+    </w:p>
+    <w:p>
+      <w:pPr>
+        <w:pStyle w:val="Prrafodelista"/>
+        <w:rPr>
+          <w:rFonts w:ascii="Times New Roman" w:hAnsi="Times New Roman" w:cs="Times New Roman"/>
+          <w:sz w:val="24"/>
+          <w:szCs w:val="24"/>
+          <w:lang w:val="es-MX"/>
+        </w:rPr>
+      </w:pPr>
+      <w:r>
+        <w:rPr>
+          <w:rFonts w:ascii="Times New Roman" w:hAnsi="Times New Roman" w:cs="Times New Roman"/>
+          <w:sz w:val="24"/>
+          <w:szCs w:val="24"/>
+          <w:lang w:val="es-MX"/>
+        </w:rPr>
+        <w:t>Método:</w:t>
+      </w:r>
+    </w:p>
+    <w:p>
+      <w:pPr>
+        <w:pStyle w:val="Prrafodelista"/>
+        <w:rPr>
+          <w:rFonts w:ascii="Times New Roman" w:hAnsi="Times New Roman" w:cs="Times New Roman"/>
+          <w:sz w:val="24"/>
+          <w:szCs w:val="24"/>
+          <w:lang w:val="es-MX"/>
+        </w:rPr>
+      </w:pPr>
+      <w:proofErr w:type="spellStart"/>
+      <w:r>
+        <w:rPr>
+          <w:rFonts w:ascii="Times New Roman" w:hAnsi="Times New Roman" w:cs="Times New Roman"/>
+          <w:sz w:val="24"/>
+          <w:szCs w:val="24"/>
+          <w:lang w:val="es-MX"/>
+        </w:rPr>
+        <w:t>Void</w:t>
+      </w:r>
+      <w:proofErr w:type="spellEnd"/>
+      <w:r>
+        <w:rPr>
+          <w:rFonts w:ascii="Times New Roman" w:hAnsi="Times New Roman" w:cs="Times New Roman"/>
+          <w:sz w:val="24"/>
+          <w:szCs w:val="24"/>
+          <w:lang w:val="es-MX"/>
+        </w:rPr>
+        <w:t xml:space="preserve"> </w:t>
+      </w:r>
+      <w:proofErr w:type="gramStart"/>
+      <w:r>
+        <w:rPr>
+          <w:rFonts w:ascii="Times New Roman" w:hAnsi="Times New Roman" w:cs="Times New Roman"/>
+          <w:sz w:val="24"/>
+          <w:szCs w:val="24"/>
+          <w:lang w:val="es-MX"/>
+        </w:rPr>
+        <w:t>movimiento(</w:t>
+      </w:r>
+      <w:proofErr w:type="gramEnd"/>
+      <w:r>
+        <w:rPr>
+          <w:rFonts w:ascii="Times New Roman" w:hAnsi="Times New Roman" w:cs="Times New Roman"/>
+          <w:sz w:val="24"/>
+          <w:szCs w:val="24"/>
+          <w:lang w:val="es-MX"/>
+        </w:rPr>
+        <w:t>)          // se define el movimiento que van a tener los otros carros.</w:t>
+      </w:r>
+    </w:p>
+    <w:p>
+      <w:pPr>
+        <w:pStyle w:val="Prrafodelista"/>
+        <w:rPr>
+          <w:rFonts w:ascii="Times New Roman" w:hAnsi="Times New Roman" w:cs="Times New Roman"/>
+          <w:sz w:val="24"/>
+          <w:szCs w:val="24"/>
+          <w:lang w:val="es-MX"/>
+        </w:rPr>
+      </w:pPr>
     </w:p>
     <w:p>
       <w:pPr>
@@ -2649,15 +3307,1716 @@
         </w:rPr>
         <w:t>Peatones:</w:t>
       </w:r>
-    </w:p>
-    <w:p>
-      <w:pPr>
-        <w:pStyle w:val="Prrafodelista"/>
-        <w:rPr>
-          <w:rFonts w:ascii="Times New Roman" w:hAnsi="Times New Roman" w:cs="Times New Roman"/>
-          <w:sz w:val="28"/>
-          <w:szCs w:val="28"/>
-          <w:lang w:val="es-MX"/>
+      <w:r>
+        <w:rPr>
+          <w:rFonts w:ascii="Times New Roman" w:hAnsi="Times New Roman" w:cs="Times New Roman"/>
+          <w:sz w:val="28"/>
+          <w:szCs w:val="28"/>
+          <w:lang w:val="es-MX"/>
+        </w:rPr>
+        <w:t xml:space="preserve"> </w:t>
+      </w:r>
+      <w:proofErr w:type="spellStart"/>
+      <w:r>
+        <w:rPr>
+          <w:rFonts w:ascii="Times New Roman" w:hAnsi="Times New Roman" w:cs="Times New Roman"/>
+          <w:sz w:val="28"/>
+          <w:szCs w:val="28"/>
+          <w:lang w:val="es-MX"/>
+        </w:rPr>
+        <w:t>public</w:t>
+      </w:r>
+      <w:proofErr w:type="spellEnd"/>
+      <w:r>
+        <w:rPr>
+          <w:rFonts w:ascii="Times New Roman" w:hAnsi="Times New Roman" w:cs="Times New Roman"/>
+          <w:sz w:val="28"/>
+          <w:szCs w:val="28"/>
+          <w:lang w:val="es-MX"/>
+        </w:rPr>
+        <w:t xml:space="preserve"> </w:t>
+      </w:r>
+      <w:proofErr w:type="spellStart"/>
+      <w:r>
+        <w:rPr>
+          <w:rFonts w:ascii="Times New Roman" w:hAnsi="Times New Roman" w:cs="Times New Roman"/>
+          <w:sz w:val="28"/>
+          <w:szCs w:val="28"/>
+          <w:lang w:val="es-MX"/>
+        </w:rPr>
+        <w:t>Qgrapichitems</w:t>
+      </w:r>
+      <w:proofErr w:type="spellEnd"/>
+    </w:p>
+    <w:p>
+      <w:pPr>
+        <w:pStyle w:val="Prrafodelista"/>
+        <w:rPr>
+          <w:rFonts w:ascii="Times New Roman" w:hAnsi="Times New Roman" w:cs="Times New Roman"/>
+          <w:sz w:val="24"/>
+          <w:szCs w:val="24"/>
+          <w:lang w:val="es-MX"/>
+        </w:rPr>
+      </w:pPr>
+      <w:bookmarkStart w:id="0" w:name="_Hlk134896584"/>
+      <w:r>
+        <w:rPr>
+          <w:rFonts w:ascii="Times New Roman" w:hAnsi="Times New Roman" w:cs="Times New Roman"/>
+          <w:sz w:val="24"/>
+          <w:szCs w:val="24"/>
+          <w:lang w:val="es-MX"/>
+        </w:rPr>
+        <w:t>Atributos:</w:t>
+      </w:r>
+    </w:p>
+    <w:p>
+      <w:pPr>
+        <w:pStyle w:val="Prrafodelista"/>
+        <w:rPr>
+          <w:rFonts w:ascii="Times New Roman" w:hAnsi="Times New Roman" w:cs="Times New Roman"/>
+          <w:sz w:val="24"/>
+          <w:szCs w:val="24"/>
+          <w:lang w:val="es-MX"/>
+        </w:rPr>
+      </w:pPr>
+      <w:proofErr w:type="spellStart"/>
+      <w:r>
+        <w:rPr>
+          <w:rFonts w:ascii="Times New Roman" w:hAnsi="Times New Roman" w:cs="Times New Roman"/>
+          <w:sz w:val="24"/>
+          <w:szCs w:val="24"/>
+          <w:lang w:val="es-MX"/>
+        </w:rPr>
+        <w:t>Int</w:t>
+      </w:r>
+      <w:proofErr w:type="spellEnd"/>
+      <w:r>
+        <w:rPr>
+          <w:rFonts w:ascii="Times New Roman" w:hAnsi="Times New Roman" w:cs="Times New Roman"/>
+          <w:sz w:val="24"/>
+          <w:szCs w:val="24"/>
+          <w:lang w:val="es-MX"/>
+        </w:rPr>
+        <w:t xml:space="preserve"> tamaño, </w:t>
+      </w:r>
+      <w:proofErr w:type="spellStart"/>
+      <w:r>
+        <w:rPr>
+          <w:rFonts w:ascii="Times New Roman" w:hAnsi="Times New Roman" w:cs="Times New Roman"/>
+          <w:sz w:val="24"/>
+          <w:szCs w:val="24"/>
+          <w:lang w:val="es-MX"/>
+        </w:rPr>
+        <w:t>int</w:t>
+      </w:r>
+      <w:proofErr w:type="spellEnd"/>
+      <w:r>
+        <w:rPr>
+          <w:rFonts w:ascii="Times New Roman" w:hAnsi="Times New Roman" w:cs="Times New Roman"/>
+          <w:sz w:val="24"/>
+          <w:szCs w:val="24"/>
+          <w:lang w:val="es-MX"/>
+        </w:rPr>
+        <w:t xml:space="preserve"> velocidad</w:t>
+      </w:r>
+    </w:p>
+    <w:p>
+      <w:pPr>
+        <w:pStyle w:val="Prrafodelista"/>
+        <w:rPr>
+          <w:rFonts w:ascii="Times New Roman" w:hAnsi="Times New Roman" w:cs="Times New Roman"/>
+          <w:sz w:val="24"/>
+          <w:szCs w:val="24"/>
+          <w:lang w:val="es-MX"/>
+        </w:rPr>
+      </w:pPr>
+      <w:proofErr w:type="spellStart"/>
+      <w:r>
+        <w:rPr>
+          <w:rFonts w:ascii="Times New Roman" w:hAnsi="Times New Roman" w:cs="Times New Roman"/>
+          <w:sz w:val="24"/>
+          <w:szCs w:val="24"/>
+          <w:lang w:val="es-MX"/>
+        </w:rPr>
+        <w:t>Signal</w:t>
+      </w:r>
+      <w:proofErr w:type="spellEnd"/>
+      <w:r>
+        <w:rPr>
+          <w:rFonts w:ascii="Times New Roman" w:hAnsi="Times New Roman" w:cs="Times New Roman"/>
+          <w:sz w:val="24"/>
+          <w:szCs w:val="24"/>
+          <w:lang w:val="es-MX"/>
+        </w:rPr>
+        <w:t>:</w:t>
+      </w:r>
+    </w:p>
+    <w:p>
+      <w:pPr>
+        <w:pStyle w:val="Prrafodelista"/>
+        <w:rPr>
+          <w:rFonts w:ascii="Times New Roman" w:hAnsi="Times New Roman" w:cs="Times New Roman"/>
+          <w:sz w:val="24"/>
+          <w:szCs w:val="24"/>
+          <w:lang w:val="es-MX"/>
+        </w:rPr>
+      </w:pPr>
+      <w:proofErr w:type="spellStart"/>
+      <w:r>
+        <w:rPr>
+          <w:rFonts w:ascii="Times New Roman" w:hAnsi="Times New Roman" w:cs="Times New Roman"/>
+          <w:sz w:val="24"/>
+          <w:szCs w:val="24"/>
+          <w:lang w:val="es-MX"/>
+        </w:rPr>
+        <w:t>Void</w:t>
+      </w:r>
+      <w:proofErr w:type="spellEnd"/>
+      <w:r>
+        <w:rPr>
+          <w:rFonts w:ascii="Times New Roman" w:hAnsi="Times New Roman" w:cs="Times New Roman"/>
+          <w:sz w:val="24"/>
+          <w:szCs w:val="24"/>
+          <w:lang w:val="es-MX"/>
+        </w:rPr>
+        <w:t xml:space="preserve"> </w:t>
+      </w:r>
+      <w:proofErr w:type="spellStart"/>
+      <w:proofErr w:type="gramStart"/>
+      <w:r>
+        <w:rPr>
+          <w:rFonts w:ascii="Times New Roman" w:hAnsi="Times New Roman" w:cs="Times New Roman"/>
+          <w:sz w:val="24"/>
+          <w:szCs w:val="24"/>
+          <w:lang w:val="es-MX"/>
+        </w:rPr>
+        <w:t>restagasolina</w:t>
+      </w:r>
+      <w:proofErr w:type="spellEnd"/>
+      <w:r>
+        <w:rPr>
+          <w:rFonts w:ascii="Times New Roman" w:hAnsi="Times New Roman" w:cs="Times New Roman"/>
+          <w:sz w:val="24"/>
+          <w:szCs w:val="24"/>
+          <w:lang w:val="es-MX"/>
+        </w:rPr>
+        <w:t>(</w:t>
+      </w:r>
+      <w:proofErr w:type="gramEnd"/>
+      <w:r>
+        <w:rPr>
+          <w:rFonts w:ascii="Times New Roman" w:hAnsi="Times New Roman" w:cs="Times New Roman"/>
+          <w:sz w:val="24"/>
+          <w:szCs w:val="24"/>
+          <w:lang w:val="es-MX"/>
+        </w:rPr>
+        <w:t>)   //emite señal si hay colisión con el peatón</w:t>
+      </w:r>
+    </w:p>
+    <w:p>
+      <w:pPr>
+        <w:pStyle w:val="Prrafodelista"/>
+        <w:rPr>
+          <w:rFonts w:ascii="Times New Roman" w:hAnsi="Times New Roman" w:cs="Times New Roman"/>
+          <w:sz w:val="24"/>
+          <w:szCs w:val="24"/>
+          <w:lang w:val="es-MX"/>
+        </w:rPr>
+      </w:pPr>
+      <w:r>
+        <w:rPr>
+          <w:rFonts w:ascii="Times New Roman" w:hAnsi="Times New Roman" w:cs="Times New Roman"/>
+          <w:sz w:val="24"/>
+          <w:szCs w:val="24"/>
+          <w:lang w:val="es-MX"/>
+        </w:rPr>
+        <w:t>Slot:</w:t>
+      </w:r>
+    </w:p>
+    <w:p>
+      <w:pPr>
+        <w:pStyle w:val="Prrafodelista"/>
+        <w:rPr>
+          <w:rFonts w:ascii="Times New Roman" w:hAnsi="Times New Roman" w:cs="Times New Roman"/>
+          <w:sz w:val="24"/>
+          <w:szCs w:val="24"/>
+          <w:lang w:val="es-MX"/>
+        </w:rPr>
+      </w:pPr>
+      <w:proofErr w:type="spellStart"/>
+      <w:r>
+        <w:rPr>
+          <w:rFonts w:ascii="Times New Roman" w:hAnsi="Times New Roman" w:cs="Times New Roman"/>
+          <w:sz w:val="24"/>
+          <w:szCs w:val="24"/>
+          <w:lang w:val="es-MX"/>
+        </w:rPr>
+        <w:t>Void</w:t>
+      </w:r>
+      <w:proofErr w:type="spellEnd"/>
+      <w:r>
+        <w:rPr>
+          <w:rFonts w:ascii="Times New Roman" w:hAnsi="Times New Roman" w:cs="Times New Roman"/>
+          <w:sz w:val="24"/>
+          <w:szCs w:val="24"/>
+          <w:lang w:val="es-MX"/>
+        </w:rPr>
+        <w:t xml:space="preserve"> </w:t>
+      </w:r>
+      <w:proofErr w:type="spellStart"/>
+      <w:proofErr w:type="gramStart"/>
+      <w:r>
+        <w:rPr>
+          <w:rFonts w:ascii="Times New Roman" w:hAnsi="Times New Roman" w:cs="Times New Roman"/>
+          <w:sz w:val="24"/>
+          <w:szCs w:val="24"/>
+          <w:lang w:val="es-MX"/>
+        </w:rPr>
+        <w:t>modificargasolina</w:t>
+      </w:r>
+      <w:proofErr w:type="spellEnd"/>
+      <w:r>
+        <w:rPr>
+          <w:rFonts w:ascii="Times New Roman" w:hAnsi="Times New Roman" w:cs="Times New Roman"/>
+          <w:sz w:val="24"/>
+          <w:szCs w:val="24"/>
+          <w:lang w:val="es-MX"/>
+        </w:rPr>
+        <w:t>(</w:t>
+      </w:r>
+      <w:proofErr w:type="gramEnd"/>
+      <w:r>
+        <w:rPr>
+          <w:rFonts w:ascii="Times New Roman" w:hAnsi="Times New Roman" w:cs="Times New Roman"/>
+          <w:sz w:val="24"/>
+          <w:szCs w:val="24"/>
+          <w:lang w:val="es-MX"/>
+        </w:rPr>
+        <w:t>)   //modifica la gasolina según la señal</w:t>
+      </w:r>
+    </w:p>
+    <w:p>
+      <w:pPr>
+        <w:pStyle w:val="Prrafodelista"/>
+        <w:rPr>
+          <w:rFonts w:ascii="Times New Roman" w:hAnsi="Times New Roman" w:cs="Times New Roman"/>
+          <w:sz w:val="24"/>
+          <w:szCs w:val="24"/>
+          <w:lang w:val="es-MX"/>
+        </w:rPr>
+      </w:pPr>
+      <w:r>
+        <w:rPr>
+          <w:rFonts w:ascii="Times New Roman" w:hAnsi="Times New Roman" w:cs="Times New Roman"/>
+          <w:sz w:val="24"/>
+          <w:szCs w:val="24"/>
+          <w:lang w:val="es-MX"/>
+        </w:rPr>
+        <w:t>Métodos:</w:t>
+      </w:r>
+    </w:p>
+    <w:p>
+      <w:pPr>
+        <w:pStyle w:val="Prrafodelista"/>
+        <w:rPr>
+          <w:rFonts w:ascii="Times New Roman" w:hAnsi="Times New Roman" w:cs="Times New Roman"/>
+          <w:sz w:val="24"/>
+          <w:szCs w:val="24"/>
+          <w:lang w:val="es-MX"/>
+        </w:rPr>
+      </w:pPr>
+      <w:proofErr w:type="spellStart"/>
+      <w:r>
+        <w:rPr>
+          <w:rFonts w:ascii="Times New Roman" w:hAnsi="Times New Roman" w:cs="Times New Roman"/>
+          <w:sz w:val="24"/>
+          <w:szCs w:val="24"/>
+          <w:lang w:val="es-MX"/>
+        </w:rPr>
+        <w:t>Void</w:t>
+      </w:r>
+      <w:proofErr w:type="spellEnd"/>
+      <w:r>
+        <w:rPr>
+          <w:rFonts w:ascii="Times New Roman" w:hAnsi="Times New Roman" w:cs="Times New Roman"/>
+          <w:sz w:val="24"/>
+          <w:szCs w:val="24"/>
+          <w:lang w:val="es-MX"/>
+        </w:rPr>
+        <w:t xml:space="preserve"> </w:t>
+      </w:r>
+      <w:proofErr w:type="spellStart"/>
+      <w:proofErr w:type="gramStart"/>
+      <w:r>
+        <w:rPr>
+          <w:rFonts w:ascii="Times New Roman" w:hAnsi="Times New Roman" w:cs="Times New Roman"/>
+          <w:sz w:val="24"/>
+          <w:szCs w:val="24"/>
+          <w:lang w:val="es-MX"/>
+        </w:rPr>
+        <w:t>movimientoPeatones</w:t>
+      </w:r>
+      <w:proofErr w:type="spellEnd"/>
+      <w:r>
+        <w:rPr>
+          <w:rFonts w:ascii="Times New Roman" w:hAnsi="Times New Roman" w:cs="Times New Roman"/>
+          <w:sz w:val="24"/>
+          <w:szCs w:val="24"/>
+          <w:lang w:val="es-MX"/>
+        </w:rPr>
+        <w:t>(</w:t>
+      </w:r>
+      <w:proofErr w:type="gramEnd"/>
+      <w:r>
+        <w:rPr>
+          <w:rFonts w:ascii="Times New Roman" w:hAnsi="Times New Roman" w:cs="Times New Roman"/>
+          <w:sz w:val="24"/>
+          <w:szCs w:val="24"/>
+          <w:lang w:val="es-MX"/>
+        </w:rPr>
+        <w:t>)      //se controla el movimiento del peatón.</w:t>
+      </w:r>
+    </w:p>
+    <w:bookmarkEnd w:id="0"/>
+    <w:p>
+      <w:pPr>
+        <w:pStyle w:val="Prrafodelista"/>
+        <w:rPr>
+          <w:rFonts w:ascii="Times New Roman" w:hAnsi="Times New Roman" w:cs="Times New Roman"/>
+          <w:sz w:val="24"/>
+          <w:szCs w:val="24"/>
+          <w:lang w:val="es-MX"/>
+        </w:rPr>
+      </w:pPr>
+    </w:p>
+    <w:p>
+      <w:pPr>
+        <w:pStyle w:val="Prrafodelista"/>
+        <w:rPr>
+          <w:rFonts w:ascii="Times New Roman" w:hAnsi="Times New Roman" w:cs="Times New Roman"/>
+          <w:sz w:val="28"/>
+          <w:szCs w:val="28"/>
+          <w:lang w:val="en-US"/>
+        </w:rPr>
+      </w:pPr>
+      <w:proofErr w:type="spellStart"/>
+      <w:r>
+        <w:rPr>
+          <w:rFonts w:ascii="Times New Roman" w:hAnsi="Times New Roman" w:cs="Times New Roman"/>
+          <w:sz w:val="28"/>
+          <w:szCs w:val="28"/>
+          <w:lang w:val="en-US"/>
+        </w:rPr>
+        <w:t>Escenario</w:t>
+      </w:r>
+      <w:proofErr w:type="spellEnd"/>
+      <w:r>
+        <w:rPr>
+          <w:rFonts w:ascii="Times New Roman" w:hAnsi="Times New Roman" w:cs="Times New Roman"/>
+          <w:sz w:val="28"/>
+          <w:szCs w:val="28"/>
+          <w:lang w:val="en-US"/>
+        </w:rPr>
+        <w:t>:</w:t>
+      </w:r>
+    </w:p>
+    <w:p>
+      <w:pPr>
+        <w:pStyle w:val="Prrafodelista"/>
+        <w:rPr>
+          <w:rFonts w:ascii="Times New Roman" w:hAnsi="Times New Roman" w:cs="Times New Roman"/>
+          <w:sz w:val="24"/>
+          <w:szCs w:val="24"/>
+          <w:lang w:val="en-US"/>
+        </w:rPr>
+      </w:pPr>
+      <w:proofErr w:type="spellStart"/>
+      <w:r>
+        <w:rPr>
+          <w:rFonts w:ascii="Times New Roman" w:hAnsi="Times New Roman" w:cs="Times New Roman"/>
+          <w:sz w:val="24"/>
+          <w:szCs w:val="24"/>
+          <w:lang w:val="en-US"/>
+        </w:rPr>
+        <w:t>Atributos</w:t>
+      </w:r>
+      <w:proofErr w:type="spellEnd"/>
+      <w:r>
+        <w:rPr>
+          <w:rFonts w:ascii="Times New Roman" w:hAnsi="Times New Roman" w:cs="Times New Roman"/>
+          <w:sz w:val="24"/>
+          <w:szCs w:val="24"/>
+          <w:lang w:val="en-US"/>
+        </w:rPr>
+        <w:t>:</w:t>
+      </w:r>
+    </w:p>
+    <w:p>
+      <w:pPr>
+        <w:pStyle w:val="Prrafodelista"/>
+        <w:rPr>
+          <w:rFonts w:ascii="Times New Roman" w:hAnsi="Times New Roman" w:cs="Times New Roman"/>
+          <w:sz w:val="24"/>
+          <w:szCs w:val="24"/>
+          <w:lang w:val="en-US"/>
+        </w:rPr>
+      </w:pPr>
+      <w:proofErr w:type="spellStart"/>
+      <w:r>
+        <w:rPr>
+          <w:rFonts w:ascii="Times New Roman" w:hAnsi="Times New Roman" w:cs="Times New Roman"/>
+          <w:sz w:val="24"/>
+          <w:szCs w:val="24"/>
+          <w:lang w:val="en-US"/>
+        </w:rPr>
+        <w:t>QGraphicsLineItem</w:t>
+      </w:r>
+      <w:proofErr w:type="spellEnd"/>
+      <w:r>
+        <w:rPr>
+          <w:rFonts w:ascii="Times New Roman" w:hAnsi="Times New Roman" w:cs="Times New Roman"/>
+          <w:sz w:val="24"/>
+          <w:szCs w:val="24"/>
+          <w:lang w:val="en-US"/>
+        </w:rPr>
+        <w:t xml:space="preserve">* </w:t>
+      </w:r>
+      <w:proofErr w:type="gramStart"/>
+      <w:r>
+        <w:rPr>
+          <w:rFonts w:ascii="Times New Roman" w:hAnsi="Times New Roman" w:cs="Times New Roman"/>
+          <w:sz w:val="24"/>
+          <w:szCs w:val="24"/>
+          <w:lang w:val="en-US"/>
+        </w:rPr>
+        <w:t>l1;</w:t>
+      </w:r>
+      <w:proofErr w:type="gramEnd"/>
+    </w:p>
+    <w:p>
+      <w:pPr>
+        <w:pStyle w:val="Prrafodelista"/>
+        <w:rPr>
+          <w:rFonts w:ascii="Times New Roman" w:hAnsi="Times New Roman" w:cs="Times New Roman"/>
+          <w:sz w:val="24"/>
+          <w:szCs w:val="24"/>
+          <w:lang w:val="en-US"/>
+        </w:rPr>
+      </w:pPr>
+      <w:proofErr w:type="spellStart"/>
+      <w:r>
+        <w:rPr>
+          <w:rFonts w:ascii="Times New Roman" w:hAnsi="Times New Roman" w:cs="Times New Roman"/>
+          <w:sz w:val="24"/>
+          <w:szCs w:val="24"/>
+          <w:lang w:val="en-US"/>
+        </w:rPr>
+        <w:t>QGraphicsLineItem</w:t>
+      </w:r>
+      <w:proofErr w:type="spellEnd"/>
+      <w:r>
+        <w:rPr>
+          <w:rFonts w:ascii="Times New Roman" w:hAnsi="Times New Roman" w:cs="Times New Roman"/>
+          <w:sz w:val="24"/>
+          <w:szCs w:val="24"/>
+          <w:lang w:val="en-US"/>
+        </w:rPr>
+        <w:t xml:space="preserve">* </w:t>
+      </w:r>
+      <w:proofErr w:type="gramStart"/>
+      <w:r>
+        <w:rPr>
+          <w:rFonts w:ascii="Times New Roman" w:hAnsi="Times New Roman" w:cs="Times New Roman"/>
+          <w:sz w:val="24"/>
+          <w:szCs w:val="24"/>
+          <w:lang w:val="en-US"/>
+        </w:rPr>
+        <w:t>l2;</w:t>
+      </w:r>
+      <w:proofErr w:type="gramEnd"/>
+    </w:p>
+    <w:p>
+      <w:pPr>
+        <w:pStyle w:val="Prrafodelista"/>
+        <w:rPr>
+          <w:rFonts w:ascii="Times New Roman" w:hAnsi="Times New Roman" w:cs="Times New Roman"/>
+          <w:sz w:val="24"/>
+          <w:szCs w:val="24"/>
+          <w:lang w:val="es-MX"/>
+        </w:rPr>
+      </w:pPr>
+      <w:proofErr w:type="spellStart"/>
+      <w:r>
+        <w:rPr>
+          <w:rFonts w:ascii="Times New Roman" w:hAnsi="Times New Roman" w:cs="Times New Roman"/>
+          <w:sz w:val="24"/>
+          <w:szCs w:val="24"/>
+          <w:lang w:val="es-MX"/>
+        </w:rPr>
+        <w:t>QGraphicsLineItem</w:t>
+      </w:r>
+      <w:proofErr w:type="spellEnd"/>
+      <w:r>
+        <w:rPr>
+          <w:rFonts w:ascii="Times New Roman" w:hAnsi="Times New Roman" w:cs="Times New Roman"/>
+          <w:sz w:val="24"/>
+          <w:szCs w:val="24"/>
+          <w:lang w:val="es-MX"/>
+        </w:rPr>
+        <w:t>* l3;</w:t>
+      </w:r>
+    </w:p>
+    <w:p>
+      <w:pPr>
+        <w:pStyle w:val="Prrafodelista"/>
+        <w:rPr>
+          <w:rFonts w:ascii="Times New Roman" w:hAnsi="Times New Roman" w:cs="Times New Roman"/>
+          <w:sz w:val="24"/>
+          <w:szCs w:val="24"/>
+          <w:lang w:val="es-MX"/>
+        </w:rPr>
+      </w:pPr>
+      <w:proofErr w:type="spellStart"/>
+      <w:r>
+        <w:rPr>
+          <w:rFonts w:ascii="Times New Roman" w:hAnsi="Times New Roman" w:cs="Times New Roman"/>
+          <w:sz w:val="24"/>
+          <w:szCs w:val="24"/>
+          <w:lang w:val="es-MX"/>
+        </w:rPr>
+        <w:t>QGraphicsLineItem</w:t>
+      </w:r>
+      <w:proofErr w:type="spellEnd"/>
+      <w:r>
+        <w:rPr>
+          <w:rFonts w:ascii="Times New Roman" w:hAnsi="Times New Roman" w:cs="Times New Roman"/>
+          <w:sz w:val="24"/>
+          <w:szCs w:val="24"/>
+          <w:lang w:val="es-MX"/>
+        </w:rPr>
+        <w:t>* l4;</w:t>
+      </w:r>
+    </w:p>
+    <w:p>
+      <w:pPr>
+        <w:pStyle w:val="Prrafodelista"/>
+        <w:rPr>
+          <w:rFonts w:ascii="Times New Roman" w:hAnsi="Times New Roman" w:cs="Times New Roman"/>
+          <w:sz w:val="24"/>
+          <w:szCs w:val="24"/>
+          <w:lang w:val="es-MX"/>
+        </w:rPr>
+      </w:pPr>
+      <w:r>
+        <w:rPr>
+          <w:rFonts w:ascii="Times New Roman" w:hAnsi="Times New Roman" w:cs="Times New Roman"/>
+          <w:sz w:val="24"/>
+          <w:szCs w:val="24"/>
+          <w:lang w:val="es-MX"/>
+        </w:rPr>
+        <w:t xml:space="preserve">//Cuatro barras que representan las paredes del escenario </w:t>
+      </w:r>
+    </w:p>
+    <w:p>
+      <w:pPr>
+        <w:pStyle w:val="Prrafodelista"/>
+        <w:rPr>
+          <w:rFonts w:ascii="Times New Roman" w:hAnsi="Times New Roman" w:cs="Times New Roman"/>
+          <w:sz w:val="24"/>
+          <w:szCs w:val="24"/>
+          <w:lang w:val="es-MX"/>
+        </w:rPr>
+      </w:pPr>
+      <w:r>
+        <w:rPr>
+          <w:rFonts w:ascii="Times New Roman" w:hAnsi="Times New Roman" w:cs="Times New Roman"/>
+          <w:sz w:val="24"/>
+          <w:szCs w:val="24"/>
+          <w:lang w:val="es-MX"/>
+        </w:rPr>
+        <w:t>Métodos:</w:t>
+      </w:r>
+    </w:p>
+    <w:p>
+      <w:pPr>
+        <w:pStyle w:val="Prrafodelista"/>
+        <w:rPr>
+          <w:rFonts w:ascii="Times New Roman" w:hAnsi="Times New Roman" w:cs="Times New Roman"/>
+          <w:sz w:val="24"/>
+          <w:szCs w:val="24"/>
+          <w:lang w:val="es-MX"/>
+        </w:rPr>
+      </w:pPr>
+      <w:proofErr w:type="spellStart"/>
+      <w:r>
+        <w:rPr>
+          <w:rFonts w:ascii="Times New Roman" w:hAnsi="Times New Roman" w:cs="Times New Roman"/>
+          <w:sz w:val="24"/>
+          <w:szCs w:val="24"/>
+          <w:lang w:val="es-MX"/>
+        </w:rPr>
+        <w:t>Void</w:t>
+      </w:r>
+      <w:proofErr w:type="spellEnd"/>
+      <w:r>
+        <w:rPr>
+          <w:rFonts w:ascii="Times New Roman" w:hAnsi="Times New Roman" w:cs="Times New Roman"/>
+          <w:sz w:val="24"/>
+          <w:szCs w:val="24"/>
+          <w:lang w:val="es-MX"/>
+        </w:rPr>
+        <w:t xml:space="preserve"> UbicarEsc</w:t>
+      </w:r>
+      <w:r>
+        <w:rPr>
+          <w:rFonts w:ascii="Times New Roman" w:hAnsi="Times New Roman" w:cs="Times New Roman"/>
+          <w:sz w:val="24"/>
+          <w:szCs w:val="24"/>
+          <w:lang w:val="es-MX"/>
+        </w:rPr>
+        <w:t>nivel2</w:t>
+      </w:r>
+      <w:r>
+        <w:rPr>
+          <w:rFonts w:ascii="Times New Roman" w:hAnsi="Times New Roman" w:cs="Times New Roman"/>
+          <w:sz w:val="24"/>
+          <w:szCs w:val="24"/>
+          <w:lang w:val="es-MX"/>
+        </w:rPr>
+        <w:t xml:space="preserve">() //Ubica el </w:t>
+      </w:r>
+      <w:proofErr w:type="spellStart"/>
+      <w:r>
+        <w:rPr>
+          <w:rFonts w:ascii="Times New Roman" w:hAnsi="Times New Roman" w:cs="Times New Roman"/>
+          <w:sz w:val="24"/>
+          <w:szCs w:val="24"/>
+          <w:lang w:val="es-MX"/>
+        </w:rPr>
+        <w:t>limite</w:t>
+      </w:r>
+      <w:proofErr w:type="spellEnd"/>
+      <w:r>
+        <w:rPr>
+          <w:rFonts w:ascii="Times New Roman" w:hAnsi="Times New Roman" w:cs="Times New Roman"/>
+          <w:sz w:val="24"/>
+          <w:szCs w:val="24"/>
+          <w:lang w:val="es-MX"/>
+        </w:rPr>
+        <w:t xml:space="preserve"> de la escena donde puede apuntar</w:t>
+      </w:r>
+    </w:p>
+    <w:p>
+      <w:pPr>
+        <w:pStyle w:val="Prrafodelista"/>
+        <w:rPr>
+          <w:rFonts w:ascii="Times New Roman" w:hAnsi="Times New Roman" w:cs="Times New Roman"/>
+          <w:sz w:val="24"/>
+          <w:szCs w:val="24"/>
+          <w:lang w:val="es-MX"/>
+        </w:rPr>
+      </w:pPr>
+      <w:proofErr w:type="spellStart"/>
+      <w:r>
+        <w:rPr>
+          <w:rFonts w:ascii="Times New Roman" w:hAnsi="Times New Roman" w:cs="Times New Roman"/>
+          <w:sz w:val="24"/>
+          <w:szCs w:val="24"/>
+          <w:lang w:val="es-MX"/>
+        </w:rPr>
+        <w:lastRenderedPageBreak/>
+        <w:t>Void</w:t>
+      </w:r>
+      <w:proofErr w:type="spellEnd"/>
+      <w:r>
+        <w:rPr>
+          <w:rFonts w:ascii="Times New Roman" w:hAnsi="Times New Roman" w:cs="Times New Roman"/>
+          <w:sz w:val="24"/>
+          <w:szCs w:val="24"/>
+          <w:lang w:val="es-MX"/>
+        </w:rPr>
+        <w:t xml:space="preserve"> </w:t>
+      </w:r>
+      <w:proofErr w:type="spellStart"/>
+      <w:proofErr w:type="gramStart"/>
+      <w:r>
+        <w:rPr>
+          <w:rFonts w:ascii="Times New Roman" w:hAnsi="Times New Roman" w:cs="Times New Roman"/>
+          <w:sz w:val="24"/>
+          <w:szCs w:val="24"/>
+          <w:lang w:val="es-MX"/>
+        </w:rPr>
+        <w:t>moverescenario</w:t>
+      </w:r>
+      <w:proofErr w:type="spellEnd"/>
+      <w:r>
+        <w:rPr>
+          <w:rFonts w:ascii="Times New Roman" w:hAnsi="Times New Roman" w:cs="Times New Roman"/>
+          <w:sz w:val="24"/>
+          <w:szCs w:val="24"/>
+          <w:lang w:val="es-MX"/>
+        </w:rPr>
+        <w:t>(</w:t>
+      </w:r>
+      <w:proofErr w:type="gramEnd"/>
+      <w:r>
+        <w:rPr>
+          <w:rFonts w:ascii="Times New Roman" w:hAnsi="Times New Roman" w:cs="Times New Roman"/>
+          <w:sz w:val="24"/>
+          <w:szCs w:val="24"/>
+          <w:lang w:val="es-MX"/>
+        </w:rPr>
+        <w:t xml:space="preserve">)   //el escenario se debe de ir moviendo o cambiando para simular que el carro </w:t>
+      </w:r>
+      <w:proofErr w:type="spellStart"/>
+      <w:r>
+        <w:rPr>
+          <w:rFonts w:ascii="Times New Roman" w:hAnsi="Times New Roman" w:cs="Times New Roman"/>
+          <w:sz w:val="24"/>
+          <w:szCs w:val="24"/>
+          <w:lang w:val="es-MX"/>
+        </w:rPr>
+        <w:t>esta</w:t>
+      </w:r>
+      <w:proofErr w:type="spellEnd"/>
+      <w:r>
+        <w:rPr>
+          <w:rFonts w:ascii="Times New Roman" w:hAnsi="Times New Roman" w:cs="Times New Roman"/>
+          <w:sz w:val="24"/>
+          <w:szCs w:val="24"/>
+          <w:lang w:val="es-MX"/>
+        </w:rPr>
+        <w:t xml:space="preserve"> avanzand</w:t>
+      </w:r>
+      <w:r>
+        <w:rPr>
+          <w:rFonts w:ascii="Times New Roman" w:hAnsi="Times New Roman" w:cs="Times New Roman"/>
+          <w:sz w:val="24"/>
+          <w:szCs w:val="24"/>
+          <w:lang w:val="es-MX"/>
+        </w:rPr>
+        <w:t>o</w:t>
+      </w:r>
+    </w:p>
+    <w:p>
+      <w:pPr>
+        <w:pStyle w:val="Prrafodelista"/>
+        <w:rPr>
+          <w:rFonts w:ascii="Times New Roman" w:hAnsi="Times New Roman" w:cs="Times New Roman"/>
+          <w:sz w:val="24"/>
+          <w:szCs w:val="24"/>
+          <w:lang w:val="es-MX"/>
+        </w:rPr>
+      </w:pPr>
+    </w:p>
+    <w:p>
+      <w:pPr>
+        <w:pStyle w:val="Prrafodelista"/>
+        <w:rPr>
+          <w:rFonts w:ascii="Times New Roman" w:hAnsi="Times New Roman" w:cs="Times New Roman"/>
+          <w:sz w:val="28"/>
+          <w:szCs w:val="28"/>
+        </w:rPr>
+      </w:pPr>
+      <w:proofErr w:type="spellStart"/>
+      <w:proofErr w:type="gramStart"/>
+      <w:r>
+        <w:rPr>
+          <w:rFonts w:ascii="Times New Roman" w:hAnsi="Times New Roman" w:cs="Times New Roman"/>
+          <w:sz w:val="28"/>
+          <w:szCs w:val="28"/>
+        </w:rPr>
+        <w:t>Gasolina</w:t>
+      </w:r>
+      <w:r>
+        <w:rPr>
+          <w:rFonts w:ascii="Times New Roman" w:hAnsi="Times New Roman" w:cs="Times New Roman"/>
+          <w:sz w:val="28"/>
+          <w:szCs w:val="28"/>
+        </w:rPr>
+        <w:t>:public</w:t>
+      </w:r>
+      <w:proofErr w:type="spellEnd"/>
+      <w:proofErr w:type="gramEnd"/>
+      <w:r>
+        <w:rPr>
+          <w:rFonts w:ascii="Times New Roman" w:hAnsi="Times New Roman" w:cs="Times New Roman"/>
+          <w:sz w:val="28"/>
+          <w:szCs w:val="28"/>
+        </w:rPr>
+        <w:t xml:space="preserve"> </w:t>
+      </w:r>
+      <w:proofErr w:type="spellStart"/>
+      <w:r>
+        <w:rPr>
+          <w:rFonts w:ascii="Times New Roman" w:hAnsi="Times New Roman" w:cs="Times New Roman"/>
+          <w:sz w:val="28"/>
+          <w:szCs w:val="28"/>
+        </w:rPr>
+        <w:t>QgraphicItem</w:t>
+      </w:r>
+      <w:proofErr w:type="spellEnd"/>
+      <w:r>
+        <w:rPr>
+          <w:rFonts w:ascii="Times New Roman" w:hAnsi="Times New Roman" w:cs="Times New Roman"/>
+          <w:sz w:val="28"/>
+          <w:szCs w:val="28"/>
+        </w:rPr>
+        <w:t xml:space="preserve">  //se hereda para </w:t>
+      </w:r>
+      <w:r>
+        <w:rPr>
+          <w:rFonts w:ascii="Times New Roman" w:hAnsi="Times New Roman" w:cs="Times New Roman"/>
+          <w:sz w:val="28"/>
+          <w:szCs w:val="28"/>
+        </w:rPr>
+        <w:t xml:space="preserve">hacerlo un </w:t>
+      </w:r>
+      <w:proofErr w:type="spellStart"/>
+      <w:r>
+        <w:rPr>
+          <w:rFonts w:ascii="Times New Roman" w:hAnsi="Times New Roman" w:cs="Times New Roman"/>
+          <w:sz w:val="28"/>
+          <w:szCs w:val="28"/>
+        </w:rPr>
+        <w:t>item</w:t>
+      </w:r>
+      <w:proofErr w:type="spellEnd"/>
+    </w:p>
+    <w:p>
+      <w:pPr>
+        <w:pStyle w:val="Prrafodelista"/>
+        <w:rPr>
+          <w:rFonts w:ascii="Times New Roman" w:hAnsi="Times New Roman" w:cs="Times New Roman"/>
+          <w:sz w:val="24"/>
+          <w:szCs w:val="24"/>
+          <w:lang w:val="en-US"/>
+        </w:rPr>
+      </w:pPr>
+      <w:proofErr w:type="spellStart"/>
+      <w:r>
+        <w:rPr>
+          <w:rFonts w:ascii="Times New Roman" w:hAnsi="Times New Roman" w:cs="Times New Roman"/>
+          <w:sz w:val="24"/>
+          <w:szCs w:val="24"/>
+          <w:lang w:val="en-US"/>
+        </w:rPr>
+        <w:t>Atributos</w:t>
+      </w:r>
+      <w:proofErr w:type="spellEnd"/>
+      <w:r>
+        <w:rPr>
+          <w:rFonts w:ascii="Times New Roman" w:hAnsi="Times New Roman" w:cs="Times New Roman"/>
+          <w:sz w:val="24"/>
+          <w:szCs w:val="24"/>
+          <w:lang w:val="en-US"/>
+        </w:rPr>
+        <w:t>: string colo</w:t>
+      </w:r>
+      <w:r>
+        <w:rPr>
+          <w:rFonts w:ascii="Times New Roman" w:hAnsi="Times New Roman" w:cs="Times New Roman"/>
+          <w:sz w:val="24"/>
+          <w:szCs w:val="24"/>
+          <w:lang w:val="en-US"/>
+        </w:rPr>
+        <w:t>r</w:t>
+      </w:r>
+      <w:r>
+        <w:rPr>
+          <w:rFonts w:ascii="Times New Roman" w:hAnsi="Times New Roman" w:cs="Times New Roman"/>
+          <w:sz w:val="24"/>
+          <w:szCs w:val="24"/>
+          <w:lang w:val="en-US"/>
+        </w:rPr>
+        <w:t xml:space="preserve">, int </w:t>
+      </w:r>
+      <w:proofErr w:type="spellStart"/>
+      <w:r>
+        <w:rPr>
+          <w:rFonts w:ascii="Times New Roman" w:hAnsi="Times New Roman" w:cs="Times New Roman"/>
+          <w:sz w:val="24"/>
+          <w:szCs w:val="24"/>
+          <w:lang w:val="en-US"/>
+        </w:rPr>
+        <w:t>tamaño</w:t>
+      </w:r>
+      <w:proofErr w:type="spellEnd"/>
+    </w:p>
+    <w:p>
+      <w:pPr>
+        <w:pStyle w:val="Prrafodelista"/>
+        <w:rPr>
+          <w:rFonts w:ascii="Times New Roman" w:hAnsi="Times New Roman" w:cs="Times New Roman"/>
+          <w:sz w:val="24"/>
+          <w:szCs w:val="24"/>
+          <w:lang w:val="en-US"/>
+        </w:rPr>
+      </w:pPr>
+      <w:r>
+        <w:rPr>
+          <w:rFonts w:ascii="Times New Roman" w:hAnsi="Times New Roman" w:cs="Times New Roman"/>
+          <w:sz w:val="24"/>
+          <w:szCs w:val="24"/>
+          <w:lang w:val="en-US"/>
+        </w:rPr>
+        <w:t>Signal:</w:t>
+      </w:r>
+    </w:p>
+    <w:p>
+      <w:pPr>
+        <w:pStyle w:val="Prrafodelista"/>
+        <w:rPr>
+          <w:rFonts w:ascii="Times New Roman" w:hAnsi="Times New Roman" w:cs="Times New Roman"/>
+          <w:sz w:val="24"/>
+          <w:szCs w:val="24"/>
+        </w:rPr>
+      </w:pPr>
+      <w:proofErr w:type="spellStart"/>
+      <w:r>
+        <w:rPr>
+          <w:rFonts w:ascii="Times New Roman" w:hAnsi="Times New Roman" w:cs="Times New Roman"/>
+          <w:sz w:val="24"/>
+          <w:szCs w:val="24"/>
+        </w:rPr>
+        <w:t>Void</w:t>
+      </w:r>
+      <w:proofErr w:type="spellEnd"/>
+      <w:r>
+        <w:rPr>
+          <w:rFonts w:ascii="Times New Roman" w:hAnsi="Times New Roman" w:cs="Times New Roman"/>
+          <w:sz w:val="24"/>
+          <w:szCs w:val="24"/>
+        </w:rPr>
+        <w:t xml:space="preserve"> </w:t>
+      </w:r>
+      <w:proofErr w:type="spellStart"/>
+      <w:proofErr w:type="gramStart"/>
+      <w:r>
+        <w:rPr>
+          <w:rFonts w:ascii="Times New Roman" w:hAnsi="Times New Roman" w:cs="Times New Roman"/>
+          <w:sz w:val="24"/>
+          <w:szCs w:val="24"/>
+        </w:rPr>
+        <w:t>sumagasolina</w:t>
+      </w:r>
+      <w:proofErr w:type="spellEnd"/>
+      <w:r>
+        <w:rPr>
+          <w:rFonts w:ascii="Times New Roman" w:hAnsi="Times New Roman" w:cs="Times New Roman"/>
+          <w:sz w:val="24"/>
+          <w:szCs w:val="24"/>
+        </w:rPr>
+        <w:t>(</w:t>
+      </w:r>
+      <w:proofErr w:type="gramEnd"/>
+      <w:r>
+        <w:rPr>
+          <w:rFonts w:ascii="Times New Roman" w:hAnsi="Times New Roman" w:cs="Times New Roman"/>
+          <w:sz w:val="24"/>
+          <w:szCs w:val="24"/>
+        </w:rPr>
+        <w:t>)   /</w:t>
+      </w:r>
+      <w:r>
+        <w:rPr>
+          <w:rFonts w:ascii="Times New Roman" w:hAnsi="Times New Roman" w:cs="Times New Roman"/>
+          <w:sz w:val="24"/>
+          <w:szCs w:val="24"/>
+        </w:rPr>
+        <w:t>/</w:t>
+      </w:r>
+      <w:proofErr w:type="spellStart"/>
+      <w:r>
+        <w:rPr>
+          <w:rFonts w:ascii="Times New Roman" w:hAnsi="Times New Roman" w:cs="Times New Roman"/>
+          <w:sz w:val="24"/>
+          <w:szCs w:val="24"/>
+        </w:rPr>
+        <w:t>envia</w:t>
+      </w:r>
+      <w:proofErr w:type="spellEnd"/>
+      <w:r>
+        <w:rPr>
+          <w:rFonts w:ascii="Times New Roman" w:hAnsi="Times New Roman" w:cs="Times New Roman"/>
+          <w:sz w:val="24"/>
+          <w:szCs w:val="24"/>
+        </w:rPr>
+        <w:t xml:space="preserve"> una señal si hay que sumarle a la gasolina</w:t>
+      </w:r>
+    </w:p>
+    <w:p>
+      <w:pPr>
+        <w:pStyle w:val="Prrafodelista"/>
+        <w:rPr>
+          <w:rFonts w:ascii="Times New Roman" w:hAnsi="Times New Roman" w:cs="Times New Roman"/>
+          <w:sz w:val="24"/>
+          <w:szCs w:val="24"/>
+        </w:rPr>
+      </w:pPr>
+      <w:r>
+        <w:rPr>
+          <w:rFonts w:ascii="Times New Roman" w:hAnsi="Times New Roman" w:cs="Times New Roman"/>
+          <w:sz w:val="24"/>
+          <w:szCs w:val="24"/>
+        </w:rPr>
+        <w:t>Slot:</w:t>
+      </w:r>
+    </w:p>
+    <w:p>
+      <w:pPr>
+        <w:pStyle w:val="Prrafodelista"/>
+        <w:rPr>
+          <w:rFonts w:ascii="Times New Roman" w:hAnsi="Times New Roman" w:cs="Times New Roman"/>
+          <w:sz w:val="24"/>
+          <w:szCs w:val="24"/>
+        </w:rPr>
+      </w:pPr>
+      <w:proofErr w:type="spellStart"/>
+      <w:r>
+        <w:rPr>
+          <w:rFonts w:ascii="Times New Roman" w:hAnsi="Times New Roman" w:cs="Times New Roman"/>
+          <w:sz w:val="24"/>
+          <w:szCs w:val="24"/>
+        </w:rPr>
+        <w:t>Void</w:t>
+      </w:r>
+      <w:proofErr w:type="spellEnd"/>
+      <w:r>
+        <w:rPr>
+          <w:rFonts w:ascii="Times New Roman" w:hAnsi="Times New Roman" w:cs="Times New Roman"/>
+          <w:sz w:val="24"/>
+          <w:szCs w:val="24"/>
+        </w:rPr>
+        <w:t xml:space="preserve"> </w:t>
+      </w:r>
+      <w:proofErr w:type="spellStart"/>
+      <w:proofErr w:type="gramStart"/>
+      <w:r>
+        <w:rPr>
+          <w:rFonts w:ascii="Times New Roman" w:hAnsi="Times New Roman" w:cs="Times New Roman"/>
+          <w:sz w:val="24"/>
+          <w:szCs w:val="24"/>
+        </w:rPr>
+        <w:t>modificagasolina</w:t>
+      </w:r>
+      <w:proofErr w:type="spellEnd"/>
+      <w:r>
+        <w:rPr>
+          <w:rFonts w:ascii="Times New Roman" w:hAnsi="Times New Roman" w:cs="Times New Roman"/>
+          <w:sz w:val="24"/>
+          <w:szCs w:val="24"/>
+        </w:rPr>
+        <w:t>(</w:t>
+      </w:r>
+      <w:proofErr w:type="gramEnd"/>
+      <w:r>
+        <w:rPr>
+          <w:rFonts w:ascii="Times New Roman" w:hAnsi="Times New Roman" w:cs="Times New Roman"/>
+          <w:sz w:val="24"/>
+          <w:szCs w:val="24"/>
+        </w:rPr>
+        <w:t>)</w:t>
+      </w:r>
+    </w:p>
+    <w:p>
+      <w:pPr>
+        <w:pStyle w:val="Prrafodelista"/>
+        <w:rPr>
+          <w:rFonts w:ascii="Times New Roman" w:hAnsi="Times New Roman" w:cs="Times New Roman"/>
+          <w:sz w:val="24"/>
+          <w:szCs w:val="24"/>
+        </w:rPr>
+      </w:pPr>
+      <w:proofErr w:type="spellStart"/>
+      <w:r>
+        <w:rPr>
+          <w:rFonts w:ascii="Times New Roman" w:hAnsi="Times New Roman" w:cs="Times New Roman"/>
+          <w:sz w:val="24"/>
+          <w:szCs w:val="24"/>
+        </w:rPr>
+        <w:t>M</w:t>
+      </w:r>
+      <w:r>
+        <w:rPr>
+          <w:rFonts w:ascii="Times New Roman" w:hAnsi="Times New Roman" w:cs="Times New Roman"/>
+          <w:sz w:val="24"/>
+          <w:szCs w:val="24"/>
+        </w:rPr>
+        <w:t>etodos</w:t>
+      </w:r>
+      <w:proofErr w:type="spellEnd"/>
+      <w:r>
+        <w:rPr>
+          <w:rFonts w:ascii="Times New Roman" w:hAnsi="Times New Roman" w:cs="Times New Roman"/>
+          <w:sz w:val="24"/>
+          <w:szCs w:val="24"/>
+        </w:rPr>
+        <w:t>:</w:t>
+      </w:r>
+    </w:p>
+    <w:p>
+      <w:pPr>
+        <w:pStyle w:val="Prrafodelista"/>
+        <w:rPr>
+          <w:rFonts w:ascii="Roboto Mono" w:eastAsia="Times New Roman" w:hAnsi="Roboto Mono" w:cs="Courier New"/>
+          <w:color w:val="000000"/>
+          <w:kern w:val="0"/>
+          <w:sz w:val="24"/>
+          <w:szCs w:val="24"/>
+          <w:lang w:val="en-US" w:eastAsia="es-CO"/>
+          <w14:ligatures w14:val="none"/>
+        </w:rPr>
+      </w:pPr>
+      <w:proofErr w:type="spellStart"/>
+      <w:r>
+        <w:rPr>
+          <w:rFonts w:ascii="Roboto Mono" w:eastAsia="Times New Roman" w:hAnsi="Roboto Mono" w:cs="Courier New"/>
+          <w:color w:val="000000"/>
+          <w:kern w:val="0"/>
+          <w:sz w:val="21"/>
+          <w:szCs w:val="21"/>
+          <w:lang w:val="en-US" w:eastAsia="es-CO"/>
+          <w14:ligatures w14:val="none"/>
+        </w:rPr>
+        <w:t>QRectF</w:t>
+      </w:r>
+      <w:proofErr w:type="spellEnd"/>
+      <w:r>
+        <w:rPr>
+          <w:rFonts w:ascii="Roboto Mono" w:eastAsia="Times New Roman" w:hAnsi="Roboto Mono" w:cs="Courier New"/>
+          <w:color w:val="000000"/>
+          <w:kern w:val="0"/>
+          <w:sz w:val="21"/>
+          <w:szCs w:val="21"/>
+          <w:lang w:val="en-US" w:eastAsia="es-CO"/>
+          <w14:ligatures w14:val="none"/>
+        </w:rPr>
+        <w:t xml:space="preserve"> </w:t>
+      </w:r>
+      <w:proofErr w:type="spellStart"/>
+      <w:proofErr w:type="gramStart"/>
+      <w:r>
+        <w:rPr>
+          <w:rFonts w:ascii="Roboto Mono" w:eastAsia="Times New Roman" w:hAnsi="Roboto Mono" w:cs="Courier New"/>
+          <w:color w:val="000000"/>
+          <w:kern w:val="0"/>
+          <w:sz w:val="21"/>
+          <w:szCs w:val="21"/>
+          <w:lang w:val="en-US" w:eastAsia="es-CO"/>
+          <w14:ligatures w14:val="none"/>
+        </w:rPr>
+        <w:t>boundingRect</w:t>
+      </w:r>
+      <w:proofErr w:type="spellEnd"/>
+      <w:r>
+        <w:rPr>
+          <w:rFonts w:ascii="Roboto Mono" w:eastAsia="Times New Roman" w:hAnsi="Roboto Mono" w:cs="Courier New"/>
+          <w:color w:val="000000"/>
+          <w:kern w:val="0"/>
+          <w:sz w:val="21"/>
+          <w:szCs w:val="21"/>
+          <w:lang w:val="en-US" w:eastAsia="es-CO"/>
+          <w14:ligatures w14:val="none"/>
+        </w:rPr>
+        <w:t>(</w:t>
+      </w:r>
+      <w:proofErr w:type="gramEnd"/>
+      <w:r>
+        <w:rPr>
+          <w:rFonts w:ascii="Roboto Mono" w:eastAsia="Times New Roman" w:hAnsi="Roboto Mono" w:cs="Courier New"/>
+          <w:color w:val="000000"/>
+          <w:kern w:val="0"/>
+          <w:sz w:val="21"/>
+          <w:szCs w:val="21"/>
+          <w:lang w:val="en-US" w:eastAsia="es-CO"/>
+          <w14:ligatures w14:val="none"/>
+        </w:rPr>
+        <w:t>) const</w:t>
+      </w:r>
+      <w:r>
+        <w:rPr>
+          <w:rFonts w:ascii="Roboto Mono" w:eastAsia="Times New Roman" w:hAnsi="Roboto Mono" w:cs="Courier New"/>
+          <w:color w:val="000000"/>
+          <w:kern w:val="0"/>
+          <w:sz w:val="21"/>
+          <w:szCs w:val="21"/>
+          <w:lang w:val="en-US" w:eastAsia="es-CO"/>
+          <w14:ligatures w14:val="none"/>
+        </w:rPr>
+        <w:t xml:space="preserve">   </w:t>
+      </w:r>
+      <w:r>
+        <w:rPr>
+          <w:rFonts w:ascii="Times New Roman" w:eastAsia="Times New Roman" w:hAnsi="Times New Roman" w:cs="Times New Roman"/>
+          <w:color w:val="000000"/>
+          <w:kern w:val="0"/>
+          <w:sz w:val="24"/>
+          <w:szCs w:val="24"/>
+          <w:lang w:val="en-US" w:eastAsia="es-CO"/>
+          <w14:ligatures w14:val="none"/>
+        </w:rPr>
+        <w:t xml:space="preserve">// </w:t>
+      </w:r>
+      <w:proofErr w:type="spellStart"/>
+      <w:r>
+        <w:rPr>
+          <w:rFonts w:ascii="Times New Roman" w:eastAsia="Times New Roman" w:hAnsi="Times New Roman" w:cs="Times New Roman"/>
+          <w:color w:val="000000"/>
+          <w:kern w:val="0"/>
+          <w:sz w:val="24"/>
+          <w:szCs w:val="24"/>
+          <w:lang w:val="en-US" w:eastAsia="es-CO"/>
+          <w14:ligatures w14:val="none"/>
+        </w:rPr>
+        <w:t>cuadrado</w:t>
+      </w:r>
+      <w:proofErr w:type="spellEnd"/>
+      <w:r>
+        <w:rPr>
+          <w:rFonts w:ascii="Roboto Mono" w:eastAsia="Times New Roman" w:hAnsi="Roboto Mono" w:cs="Courier New"/>
+          <w:color w:val="000000"/>
+          <w:kern w:val="0"/>
+          <w:sz w:val="24"/>
+          <w:szCs w:val="24"/>
+          <w:lang w:val="en-US" w:eastAsia="es-CO"/>
+          <w14:ligatures w14:val="none"/>
+        </w:rPr>
+        <w:t xml:space="preserve"> </w:t>
+      </w:r>
+    </w:p>
+    <w:p>
+      <w:pPr>
+        <w:pStyle w:val="Prrafodelista"/>
+        <w:rPr>
+          <w:rFonts w:ascii="Times New Roman" w:hAnsi="Times New Roman" w:cs="Times New Roman"/>
+          <w:sz w:val="24"/>
+          <w:szCs w:val="24"/>
+          <w:lang w:val="en-US"/>
+        </w:rPr>
+      </w:pPr>
+      <w:r>
+        <w:rPr>
+          <w:rFonts w:ascii="Times New Roman" w:hAnsi="Times New Roman" w:cs="Times New Roman"/>
+          <w:sz w:val="24"/>
+          <w:szCs w:val="24"/>
+          <w:lang w:val="en-US"/>
+        </w:rPr>
+        <w:t xml:space="preserve">void </w:t>
+      </w:r>
+      <w:proofErr w:type="gramStart"/>
+      <w:r>
+        <w:rPr>
+          <w:rFonts w:ascii="Times New Roman" w:hAnsi="Times New Roman" w:cs="Times New Roman"/>
+          <w:sz w:val="24"/>
+          <w:szCs w:val="24"/>
+          <w:lang w:val="en-US"/>
+        </w:rPr>
+        <w:t>paint(</w:t>
+      </w:r>
+      <w:proofErr w:type="spellStart"/>
+      <w:proofErr w:type="gramEnd"/>
+      <w:r>
+        <w:rPr>
+          <w:rFonts w:ascii="Times New Roman" w:hAnsi="Times New Roman" w:cs="Times New Roman"/>
+          <w:sz w:val="24"/>
+          <w:szCs w:val="24"/>
+          <w:lang w:val="en-US"/>
+        </w:rPr>
+        <w:t>QPainter</w:t>
+      </w:r>
+      <w:proofErr w:type="spellEnd"/>
+      <w:r>
+        <w:rPr>
+          <w:rFonts w:ascii="Times New Roman" w:hAnsi="Times New Roman" w:cs="Times New Roman"/>
+          <w:sz w:val="24"/>
+          <w:szCs w:val="24"/>
+          <w:lang w:val="en-US"/>
+        </w:rPr>
+        <w:t xml:space="preserve"> *</w:t>
+      </w:r>
+      <w:proofErr w:type="spellStart"/>
+      <w:r>
+        <w:rPr>
+          <w:rFonts w:ascii="Times New Roman" w:hAnsi="Times New Roman" w:cs="Times New Roman"/>
+          <w:sz w:val="24"/>
+          <w:szCs w:val="24"/>
+          <w:lang w:val="en-US"/>
+        </w:rPr>
+        <w:t>painter,const</w:t>
+      </w:r>
+      <w:proofErr w:type="spellEnd"/>
+      <w:r>
+        <w:rPr>
+          <w:rFonts w:ascii="Times New Roman" w:hAnsi="Times New Roman" w:cs="Times New Roman"/>
+          <w:sz w:val="24"/>
+          <w:szCs w:val="24"/>
+          <w:lang w:val="en-US"/>
+        </w:rPr>
+        <w:t xml:space="preserve"> </w:t>
+      </w:r>
+      <w:proofErr w:type="spellStart"/>
+      <w:r>
+        <w:rPr>
+          <w:rFonts w:ascii="Times New Roman" w:hAnsi="Times New Roman" w:cs="Times New Roman"/>
+          <w:sz w:val="24"/>
+          <w:szCs w:val="24"/>
+          <w:lang w:val="en-US"/>
+        </w:rPr>
+        <w:t>QStyleOptionGraphicsItem</w:t>
+      </w:r>
+      <w:proofErr w:type="spellEnd"/>
+      <w:r>
+        <w:rPr>
+          <w:rFonts w:ascii="Times New Roman" w:hAnsi="Times New Roman" w:cs="Times New Roman"/>
+          <w:sz w:val="24"/>
+          <w:szCs w:val="24"/>
+          <w:lang w:val="en-US"/>
+        </w:rPr>
+        <w:t xml:space="preserve"> *option, </w:t>
+      </w:r>
+      <w:proofErr w:type="spellStart"/>
+      <w:r>
+        <w:rPr>
+          <w:rFonts w:ascii="Times New Roman" w:hAnsi="Times New Roman" w:cs="Times New Roman"/>
+          <w:sz w:val="24"/>
+          <w:szCs w:val="24"/>
+          <w:lang w:val="en-US"/>
+        </w:rPr>
+        <w:t>QWidget</w:t>
+      </w:r>
+      <w:proofErr w:type="spellEnd"/>
+      <w:r>
+        <w:rPr>
+          <w:rFonts w:ascii="Times New Roman" w:hAnsi="Times New Roman" w:cs="Times New Roman"/>
+          <w:sz w:val="24"/>
+          <w:szCs w:val="24"/>
+          <w:lang w:val="en-US"/>
+        </w:rPr>
+        <w:t xml:space="preserve"> *widget);</w:t>
+      </w:r>
+      <w:r>
+        <w:rPr>
+          <w:rFonts w:ascii="Times New Roman" w:hAnsi="Times New Roman" w:cs="Times New Roman"/>
+          <w:sz w:val="24"/>
+          <w:szCs w:val="24"/>
+          <w:lang w:val="en-US"/>
+        </w:rPr>
+        <w:t xml:space="preserve">   //lo que </w:t>
+      </w:r>
+      <w:proofErr w:type="spellStart"/>
+      <w:r>
+        <w:rPr>
+          <w:rFonts w:ascii="Times New Roman" w:hAnsi="Times New Roman" w:cs="Times New Roman"/>
+          <w:sz w:val="24"/>
+          <w:szCs w:val="24"/>
+          <w:lang w:val="en-US"/>
+        </w:rPr>
+        <w:t>nos</w:t>
+      </w:r>
+      <w:proofErr w:type="spellEnd"/>
+      <w:r>
+        <w:rPr>
+          <w:rFonts w:ascii="Times New Roman" w:hAnsi="Times New Roman" w:cs="Times New Roman"/>
+          <w:sz w:val="24"/>
+          <w:szCs w:val="24"/>
+          <w:lang w:val="en-US"/>
+        </w:rPr>
+        <w:t xml:space="preserve"> </w:t>
+      </w:r>
+      <w:proofErr w:type="spellStart"/>
+      <w:r>
+        <w:rPr>
+          <w:rFonts w:ascii="Times New Roman" w:hAnsi="Times New Roman" w:cs="Times New Roman"/>
+          <w:sz w:val="24"/>
+          <w:szCs w:val="24"/>
+          <w:lang w:val="en-US"/>
+        </w:rPr>
+        <w:t>dejara</w:t>
+      </w:r>
+      <w:proofErr w:type="spellEnd"/>
+      <w:r>
+        <w:rPr>
+          <w:rFonts w:ascii="Times New Roman" w:hAnsi="Times New Roman" w:cs="Times New Roman"/>
+          <w:sz w:val="24"/>
+          <w:szCs w:val="24"/>
+          <w:lang w:val="en-US"/>
+        </w:rPr>
+        <w:t xml:space="preserve"> </w:t>
+      </w:r>
+      <w:proofErr w:type="spellStart"/>
+      <w:r>
+        <w:rPr>
+          <w:rFonts w:ascii="Times New Roman" w:hAnsi="Times New Roman" w:cs="Times New Roman"/>
+          <w:sz w:val="24"/>
+          <w:szCs w:val="24"/>
+          <w:lang w:val="en-US"/>
+        </w:rPr>
+        <w:t>pegarle</w:t>
+      </w:r>
+      <w:proofErr w:type="spellEnd"/>
+      <w:r>
+        <w:rPr>
+          <w:rFonts w:ascii="Times New Roman" w:hAnsi="Times New Roman" w:cs="Times New Roman"/>
+          <w:sz w:val="24"/>
+          <w:szCs w:val="24"/>
+          <w:lang w:val="en-US"/>
+        </w:rPr>
+        <w:t xml:space="preserve"> </w:t>
+      </w:r>
+      <w:proofErr w:type="spellStart"/>
+      <w:r>
+        <w:rPr>
+          <w:rFonts w:ascii="Times New Roman" w:hAnsi="Times New Roman" w:cs="Times New Roman"/>
+          <w:sz w:val="24"/>
+          <w:szCs w:val="24"/>
+          <w:lang w:val="en-US"/>
+        </w:rPr>
+        <w:t>una</w:t>
+      </w:r>
+      <w:proofErr w:type="spellEnd"/>
+      <w:r>
+        <w:rPr>
+          <w:rFonts w:ascii="Times New Roman" w:hAnsi="Times New Roman" w:cs="Times New Roman"/>
+          <w:sz w:val="24"/>
+          <w:szCs w:val="24"/>
+          <w:lang w:val="en-US"/>
+        </w:rPr>
+        <w:t xml:space="preserve"> imagen PNG</w:t>
+      </w:r>
+    </w:p>
+    <w:p>
+      <w:pPr>
+        <w:pStyle w:val="Prrafodelista"/>
+        <w:rPr>
+          <w:rFonts w:ascii="Times New Roman" w:hAnsi="Times New Roman" w:cs="Times New Roman"/>
+          <w:sz w:val="24"/>
+          <w:szCs w:val="24"/>
+          <w:lang w:val="en-US"/>
+        </w:rPr>
+      </w:pPr>
+    </w:p>
+    <w:p>
+      <w:pPr>
+        <w:pStyle w:val="Prrafodelista"/>
+        <w:rPr>
+          <w:rFonts w:ascii="Times New Roman" w:hAnsi="Times New Roman" w:cs="Times New Roman"/>
+          <w:sz w:val="28"/>
+          <w:szCs w:val="28"/>
+          <w:lang w:val="es-MX"/>
+        </w:rPr>
+      </w:pPr>
+      <w:proofErr w:type="spellStart"/>
+      <w:r>
+        <w:rPr>
+          <w:rFonts w:ascii="Times New Roman" w:hAnsi="Times New Roman" w:cs="Times New Roman"/>
+          <w:sz w:val="28"/>
+          <w:szCs w:val="28"/>
+          <w:lang w:val="es-MX"/>
+        </w:rPr>
+        <w:t>Mainwindow</w:t>
+      </w:r>
+      <w:proofErr w:type="spellEnd"/>
+    </w:p>
+    <w:p>
+      <w:pPr>
+        <w:pStyle w:val="Prrafodelista"/>
+        <w:rPr>
+          <w:rFonts w:ascii="Times New Roman" w:hAnsi="Times New Roman" w:cs="Times New Roman"/>
+          <w:sz w:val="24"/>
+          <w:szCs w:val="24"/>
+          <w:lang w:val="es-MX"/>
+        </w:rPr>
+      </w:pPr>
+      <w:r>
+        <w:rPr>
+          <w:rFonts w:ascii="Times New Roman" w:hAnsi="Times New Roman" w:cs="Times New Roman"/>
+          <w:sz w:val="24"/>
+          <w:szCs w:val="24"/>
+          <w:lang w:val="es-MX"/>
+        </w:rPr>
+        <w:t>Método:</w:t>
+      </w:r>
+    </w:p>
+    <w:p>
+      <w:pPr>
+        <w:pStyle w:val="Prrafodelista"/>
+        <w:rPr>
+          <w:rFonts w:ascii="Times New Roman" w:hAnsi="Times New Roman" w:cs="Times New Roman"/>
+          <w:sz w:val="24"/>
+          <w:szCs w:val="24"/>
+          <w:lang w:val="es-MX"/>
+        </w:rPr>
+      </w:pPr>
+      <w:proofErr w:type="spellStart"/>
+      <w:r>
+        <w:rPr>
+          <w:rFonts w:ascii="Times New Roman" w:hAnsi="Times New Roman" w:cs="Times New Roman"/>
+          <w:sz w:val="24"/>
+          <w:szCs w:val="24"/>
+          <w:lang w:val="es-MX"/>
+        </w:rPr>
+        <w:t>Void</w:t>
+      </w:r>
+      <w:proofErr w:type="spellEnd"/>
+      <w:r>
+        <w:rPr>
+          <w:rFonts w:ascii="Times New Roman" w:hAnsi="Times New Roman" w:cs="Times New Roman"/>
+          <w:sz w:val="24"/>
+          <w:szCs w:val="24"/>
+          <w:lang w:val="es-MX"/>
+        </w:rPr>
+        <w:t xml:space="preserve"> </w:t>
+      </w:r>
+      <w:proofErr w:type="gramStart"/>
+      <w:r>
+        <w:rPr>
+          <w:rFonts w:ascii="Times New Roman" w:hAnsi="Times New Roman" w:cs="Times New Roman"/>
+          <w:sz w:val="24"/>
+          <w:szCs w:val="24"/>
+          <w:lang w:val="es-MX"/>
+        </w:rPr>
+        <w:t>Controles(</w:t>
+      </w:r>
+      <w:proofErr w:type="spellStart"/>
+      <w:proofErr w:type="gramEnd"/>
+      <w:r>
+        <w:rPr>
+          <w:rFonts w:ascii="Times New Roman" w:hAnsi="Times New Roman" w:cs="Times New Roman"/>
+          <w:sz w:val="24"/>
+          <w:szCs w:val="24"/>
+          <w:lang w:val="es-MX"/>
+        </w:rPr>
+        <w:t>QKeyEvent</w:t>
+      </w:r>
+      <w:proofErr w:type="spellEnd"/>
+      <w:r>
+        <w:rPr>
+          <w:rFonts w:ascii="Times New Roman" w:hAnsi="Times New Roman" w:cs="Times New Roman"/>
+          <w:sz w:val="24"/>
+          <w:szCs w:val="24"/>
+          <w:lang w:val="es-MX"/>
+        </w:rPr>
+        <w:t xml:space="preserve"> *</w:t>
+      </w:r>
+      <w:proofErr w:type="spellStart"/>
+      <w:r>
+        <w:rPr>
+          <w:rFonts w:ascii="Times New Roman" w:hAnsi="Times New Roman" w:cs="Times New Roman"/>
+          <w:sz w:val="24"/>
+          <w:szCs w:val="24"/>
+          <w:lang w:val="es-MX"/>
+        </w:rPr>
+        <w:t>ev</w:t>
+      </w:r>
+      <w:proofErr w:type="spellEnd"/>
+      <w:r>
+        <w:rPr>
+          <w:rFonts w:ascii="Times New Roman" w:hAnsi="Times New Roman" w:cs="Times New Roman"/>
+          <w:sz w:val="24"/>
+          <w:szCs w:val="24"/>
+          <w:lang w:val="es-MX"/>
+        </w:rPr>
+        <w:t>) //Identifica las teclas presionadas y además incluye</w:t>
+      </w:r>
+    </w:p>
+    <w:p>
+      <w:pPr>
+        <w:pStyle w:val="Prrafodelista"/>
+        <w:rPr>
+          <w:rFonts w:ascii="Times New Roman" w:hAnsi="Times New Roman" w:cs="Times New Roman"/>
+          <w:sz w:val="24"/>
+          <w:szCs w:val="24"/>
+          <w:lang w:val="es-MX"/>
+        </w:rPr>
+      </w:pPr>
+      <w:r>
+        <w:rPr>
+          <w:rFonts w:ascii="Times New Roman" w:hAnsi="Times New Roman" w:cs="Times New Roman"/>
+          <w:sz w:val="24"/>
+          <w:szCs w:val="24"/>
+          <w:lang w:val="es-MX"/>
+        </w:rPr>
+        <w:t>Slot:</w:t>
+      </w:r>
+    </w:p>
+    <w:p>
+      <w:pPr>
+        <w:pStyle w:val="Prrafodelista"/>
+        <w:rPr>
+          <w:rFonts w:ascii="Times New Roman" w:hAnsi="Times New Roman" w:cs="Times New Roman"/>
+          <w:sz w:val="24"/>
+          <w:szCs w:val="24"/>
+        </w:rPr>
+      </w:pPr>
+      <w:proofErr w:type="spellStart"/>
+      <w:r>
+        <w:rPr>
+          <w:rFonts w:ascii="Times New Roman" w:hAnsi="Times New Roman" w:cs="Times New Roman"/>
+          <w:sz w:val="24"/>
+          <w:szCs w:val="24"/>
+          <w:lang w:val="es-MX"/>
+        </w:rPr>
+        <w:t>Void</w:t>
+      </w:r>
+      <w:proofErr w:type="spellEnd"/>
+      <w:r>
+        <w:rPr>
+          <w:rFonts w:ascii="Times New Roman" w:hAnsi="Times New Roman" w:cs="Times New Roman"/>
+          <w:sz w:val="24"/>
+          <w:szCs w:val="24"/>
+          <w:lang w:val="es-MX"/>
+        </w:rPr>
+        <w:t xml:space="preserve"> </w:t>
+      </w:r>
+      <w:proofErr w:type="gramStart"/>
+      <w:r>
+        <w:rPr>
+          <w:rFonts w:ascii="Times New Roman" w:hAnsi="Times New Roman" w:cs="Times New Roman"/>
+          <w:sz w:val="24"/>
+          <w:szCs w:val="24"/>
+          <w:lang w:val="es-MX"/>
+        </w:rPr>
+        <w:t>animar(</w:t>
+      </w:r>
+      <w:proofErr w:type="gramEnd"/>
+      <w:r>
+        <w:rPr>
+          <w:rFonts w:ascii="Times New Roman" w:hAnsi="Times New Roman" w:cs="Times New Roman"/>
+          <w:sz w:val="24"/>
+          <w:szCs w:val="24"/>
+          <w:lang w:val="es-MX"/>
+        </w:rPr>
+        <w:t>)     // movimiento del escenario con todos los ítems y objetos</w:t>
+      </w:r>
+    </w:p>
+    <w:p>
+      <w:pPr>
+        <w:pStyle w:val="Prrafodelista"/>
+        <w:rPr>
+          <w:rFonts w:ascii="Times New Roman" w:hAnsi="Times New Roman" w:cs="Times New Roman"/>
+          <w:sz w:val="24"/>
+          <w:szCs w:val="24"/>
+        </w:rPr>
+      </w:pPr>
+    </w:p>
+    <w:p>
+      <w:pPr>
+        <w:pStyle w:val="Prrafodelista"/>
+        <w:rPr>
+          <w:rFonts w:ascii="Times New Roman" w:hAnsi="Times New Roman" w:cs="Times New Roman"/>
+          <w:sz w:val="24"/>
+          <w:szCs w:val="24"/>
+        </w:rPr>
+      </w:pPr>
+    </w:p>
+    <w:p>
+      <w:pPr>
+        <w:pStyle w:val="Prrafodelista"/>
+        <w:rPr>
+          <w:rFonts w:ascii="Times New Roman" w:hAnsi="Times New Roman" w:cs="Times New Roman"/>
+          <w:sz w:val="28"/>
+          <w:szCs w:val="28"/>
         </w:rPr>
       </w:pPr>
     </w:p>
@@ -2691,12 +5050,12 @@
     </w:p>
     <w:p>
       <w:pPr>
-        <w:jc w:val="center"/>
-        <w:rPr>
-          <w:b/>
-          <w:bCs/>
-          <w:sz w:val="28"/>
-          <w:szCs w:val="28"/>
+        <w:jc w:val="both"/>
+        <w:rPr>
+          <w:rFonts w:ascii="Times New Roman" w:hAnsi="Times New Roman" w:cs="Times New Roman"/>
+          <w:sz w:val="24"/>
+          <w:szCs w:val="24"/>
+          <w:lang w:val="es-MX"/>
         </w:rPr>
       </w:pPr>
       <w:r>
@@ -2707,6 +5066,1237 @@
           <w:lang w:val="es-MX"/>
         </w:rPr>
         <w:t>Requerimientos: personaje principal, porcentaje de vida, puntaje, enemigos (otros borrachos con diferentes características, por ejemplo, complexión física), botellas llenas o vacías, plataformas, cronometro</w:t>
+      </w:r>
+    </w:p>
+    <w:p>
+      <w:pPr>
+        <w:jc w:val="both"/>
+        <w:rPr>
+          <w:rFonts w:ascii="Times New Roman" w:hAnsi="Times New Roman" w:cs="Times New Roman"/>
+          <w:sz w:val="28"/>
+          <w:szCs w:val="28"/>
+          <w:lang w:val="es-MX"/>
+        </w:rPr>
+      </w:pPr>
+      <w:proofErr w:type="spellStart"/>
+      <w:proofErr w:type="gramStart"/>
+      <w:r>
+        <w:rPr>
+          <w:rFonts w:ascii="Times New Roman" w:hAnsi="Times New Roman" w:cs="Times New Roman"/>
+          <w:sz w:val="28"/>
+          <w:szCs w:val="28"/>
+          <w:lang w:val="es-MX"/>
+        </w:rPr>
+        <w:t>enemigos</w:t>
+      </w:r>
+      <w:r>
+        <w:rPr>
+          <w:rFonts w:ascii="Times New Roman" w:hAnsi="Times New Roman" w:cs="Times New Roman"/>
+          <w:sz w:val="28"/>
+          <w:szCs w:val="28"/>
+          <w:lang w:val="es-MX"/>
+        </w:rPr>
+        <w:t>:public</w:t>
+      </w:r>
+      <w:proofErr w:type="spellEnd"/>
+      <w:proofErr w:type="gramEnd"/>
+      <w:r>
+        <w:rPr>
+          <w:rFonts w:ascii="Times New Roman" w:hAnsi="Times New Roman" w:cs="Times New Roman"/>
+          <w:sz w:val="28"/>
+          <w:szCs w:val="28"/>
+          <w:lang w:val="es-MX"/>
+        </w:rPr>
+        <w:t xml:space="preserve"> </w:t>
+      </w:r>
+      <w:proofErr w:type="spellStart"/>
+      <w:r>
+        <w:rPr>
+          <w:rFonts w:ascii="Times New Roman" w:hAnsi="Times New Roman" w:cs="Times New Roman"/>
+          <w:sz w:val="28"/>
+          <w:szCs w:val="28"/>
+          <w:lang w:val="es-MX"/>
+        </w:rPr>
+        <w:t>QgraphicItem</w:t>
+      </w:r>
+      <w:proofErr w:type="spellEnd"/>
+    </w:p>
+    <w:p>
+      <w:pPr>
+        <w:spacing w:line="240" w:lineRule="auto"/>
+        <w:rPr>
+          <w:rFonts w:ascii="Times New Roman" w:hAnsi="Times New Roman" w:cs="Times New Roman"/>
+          <w:sz w:val="24"/>
+          <w:szCs w:val="24"/>
+          <w:lang w:val="es-MX"/>
+        </w:rPr>
+      </w:pPr>
+      <w:r>
+        <w:rPr>
+          <w:rFonts w:ascii="Times New Roman" w:hAnsi="Times New Roman" w:cs="Times New Roman"/>
+          <w:sz w:val="24"/>
+          <w:szCs w:val="24"/>
+          <w:lang w:val="es-MX"/>
+        </w:rPr>
+        <w:t>Atributos:</w:t>
+      </w:r>
+    </w:p>
+    <w:p>
+      <w:pPr>
+        <w:spacing w:line="240" w:lineRule="auto"/>
+        <w:rPr>
+          <w:rFonts w:ascii="Times New Roman" w:hAnsi="Times New Roman" w:cs="Times New Roman"/>
+          <w:sz w:val="24"/>
+          <w:szCs w:val="24"/>
+          <w:lang w:val="es-MX"/>
+        </w:rPr>
+      </w:pPr>
+      <w:proofErr w:type="spellStart"/>
+      <w:r>
+        <w:rPr>
+          <w:rFonts w:ascii="Times New Roman" w:hAnsi="Times New Roman" w:cs="Times New Roman"/>
+          <w:sz w:val="24"/>
+          <w:szCs w:val="24"/>
+          <w:lang w:val="es-MX"/>
+        </w:rPr>
+        <w:t>Int</w:t>
+      </w:r>
+      <w:proofErr w:type="spellEnd"/>
+      <w:r>
+        <w:rPr>
+          <w:rFonts w:ascii="Times New Roman" w:hAnsi="Times New Roman" w:cs="Times New Roman"/>
+          <w:sz w:val="24"/>
+          <w:szCs w:val="24"/>
+          <w:lang w:val="es-MX"/>
+        </w:rPr>
+        <w:t xml:space="preserve"> tamaño, </w:t>
+      </w:r>
+      <w:proofErr w:type="spellStart"/>
+      <w:r>
+        <w:rPr>
+          <w:rFonts w:ascii="Times New Roman" w:hAnsi="Times New Roman" w:cs="Times New Roman"/>
+          <w:sz w:val="24"/>
+          <w:szCs w:val="24"/>
+          <w:lang w:val="es-MX"/>
+        </w:rPr>
+        <w:t>int</w:t>
+      </w:r>
+      <w:proofErr w:type="spellEnd"/>
+      <w:r>
+        <w:rPr>
+          <w:rFonts w:ascii="Times New Roman" w:hAnsi="Times New Roman" w:cs="Times New Roman"/>
+          <w:sz w:val="24"/>
+          <w:szCs w:val="24"/>
+          <w:lang w:val="es-MX"/>
+        </w:rPr>
+        <w:t xml:space="preserve"> velocidad</w:t>
+      </w:r>
+    </w:p>
+    <w:p>
+      <w:pPr>
+        <w:spacing w:line="240" w:lineRule="auto"/>
+        <w:rPr>
+          <w:rFonts w:ascii="Times New Roman" w:hAnsi="Times New Roman" w:cs="Times New Roman"/>
+          <w:sz w:val="24"/>
+          <w:szCs w:val="24"/>
+          <w:lang w:val="es-MX"/>
+        </w:rPr>
+      </w:pPr>
+      <w:r>
+        <w:rPr>
+          <w:rFonts w:ascii="Times New Roman" w:hAnsi="Times New Roman" w:cs="Times New Roman"/>
+          <w:sz w:val="24"/>
+          <w:szCs w:val="24"/>
+          <w:lang w:val="es-MX"/>
+        </w:rPr>
+        <w:t>Métodos:</w:t>
+      </w:r>
+    </w:p>
+    <w:p>
+      <w:pPr>
+        <w:spacing w:line="240" w:lineRule="auto"/>
+        <w:rPr>
+          <w:rFonts w:ascii="Times New Roman" w:hAnsi="Times New Roman" w:cs="Times New Roman"/>
+          <w:sz w:val="24"/>
+          <w:szCs w:val="24"/>
+          <w:lang w:val="es-MX"/>
+        </w:rPr>
+      </w:pPr>
+      <w:proofErr w:type="spellStart"/>
+      <w:proofErr w:type="gramStart"/>
+      <w:r>
+        <w:rPr>
+          <w:rFonts w:ascii="Times New Roman" w:hAnsi="Times New Roman" w:cs="Times New Roman"/>
+          <w:sz w:val="24"/>
+          <w:szCs w:val="24"/>
+          <w:lang w:val="es-MX"/>
+        </w:rPr>
+        <w:t>Movimientogente</w:t>
+      </w:r>
+      <w:proofErr w:type="spellEnd"/>
+      <w:r>
+        <w:rPr>
+          <w:rFonts w:ascii="Times New Roman" w:hAnsi="Times New Roman" w:cs="Times New Roman"/>
+          <w:sz w:val="24"/>
+          <w:szCs w:val="24"/>
+          <w:lang w:val="es-MX"/>
+        </w:rPr>
+        <w:t>(</w:t>
+      </w:r>
+      <w:proofErr w:type="gramEnd"/>
+      <w:r>
+        <w:rPr>
+          <w:rFonts w:ascii="Times New Roman" w:hAnsi="Times New Roman" w:cs="Times New Roman"/>
+          <w:sz w:val="24"/>
+          <w:szCs w:val="24"/>
+          <w:lang w:val="es-MX"/>
+        </w:rPr>
+        <w:t xml:space="preserve">)      //van aparecer de la parte </w:t>
+      </w:r>
+      <w:proofErr w:type="spellStart"/>
+      <w:r>
+        <w:rPr>
+          <w:rFonts w:ascii="Times New Roman" w:hAnsi="Times New Roman" w:cs="Times New Roman"/>
+          <w:sz w:val="24"/>
+          <w:szCs w:val="24"/>
+          <w:lang w:val="es-MX"/>
+        </w:rPr>
+        <w:t>laterla</w:t>
+      </w:r>
+      <w:proofErr w:type="spellEnd"/>
+      <w:r>
+        <w:rPr>
+          <w:rFonts w:ascii="Times New Roman" w:hAnsi="Times New Roman" w:cs="Times New Roman"/>
+          <w:sz w:val="24"/>
+          <w:szCs w:val="24"/>
+          <w:lang w:val="es-MX"/>
+        </w:rPr>
+        <w:t xml:space="preserve"> del escenario y van corriendo de un extremo a otro</w:t>
+      </w:r>
+    </w:p>
+    <w:p>
+      <w:pPr>
+        <w:spacing w:line="240" w:lineRule="auto"/>
+        <w:rPr>
+          <w:rFonts w:ascii="Times New Roman" w:hAnsi="Times New Roman" w:cs="Times New Roman"/>
+          <w:sz w:val="28"/>
+          <w:szCs w:val="28"/>
+          <w:lang w:val="es-MX"/>
+        </w:rPr>
+      </w:pPr>
+      <w:r>
+        <w:rPr>
+          <w:rFonts w:ascii="Times New Roman" w:hAnsi="Times New Roman" w:cs="Times New Roman"/>
+          <w:sz w:val="28"/>
+          <w:szCs w:val="28"/>
+          <w:lang w:val="es-MX"/>
+        </w:rPr>
+        <w:t xml:space="preserve">Personaje </w:t>
+      </w:r>
+      <w:proofErr w:type="spellStart"/>
+      <w:proofErr w:type="gramStart"/>
+      <w:r>
+        <w:rPr>
+          <w:rFonts w:ascii="Times New Roman" w:hAnsi="Times New Roman" w:cs="Times New Roman"/>
+          <w:sz w:val="28"/>
+          <w:szCs w:val="28"/>
+          <w:lang w:val="es-MX"/>
+        </w:rPr>
+        <w:t>jugador</w:t>
+      </w:r>
+      <w:r>
+        <w:rPr>
+          <w:rFonts w:ascii="Times New Roman" w:hAnsi="Times New Roman" w:cs="Times New Roman"/>
+          <w:sz w:val="28"/>
+          <w:szCs w:val="28"/>
+          <w:lang w:val="es-MX"/>
+        </w:rPr>
+        <w:t>:public</w:t>
+      </w:r>
+      <w:proofErr w:type="spellEnd"/>
+      <w:proofErr w:type="gramEnd"/>
+      <w:r>
+        <w:rPr>
+          <w:rFonts w:ascii="Times New Roman" w:hAnsi="Times New Roman" w:cs="Times New Roman"/>
+          <w:sz w:val="28"/>
+          <w:szCs w:val="28"/>
+          <w:lang w:val="es-MX"/>
+        </w:rPr>
+        <w:t xml:space="preserve"> </w:t>
+      </w:r>
+      <w:proofErr w:type="spellStart"/>
+      <w:r>
+        <w:rPr>
+          <w:rFonts w:ascii="Times New Roman" w:hAnsi="Times New Roman" w:cs="Times New Roman"/>
+          <w:sz w:val="28"/>
+          <w:szCs w:val="28"/>
+          <w:lang w:val="es-MX"/>
+        </w:rPr>
+        <w:t>QgraphicItem</w:t>
+      </w:r>
+      <w:proofErr w:type="spellEnd"/>
+    </w:p>
+    <w:p>
+      <w:pPr>
+        <w:spacing w:line="240" w:lineRule="auto"/>
+        <w:rPr>
+          <w:rFonts w:ascii="Times New Roman" w:hAnsi="Times New Roman" w:cs="Times New Roman"/>
+          <w:sz w:val="24"/>
+          <w:szCs w:val="24"/>
+          <w:lang w:val="es-MX"/>
+        </w:rPr>
+      </w:pPr>
+      <w:r>
+        <w:rPr>
+          <w:rFonts w:ascii="Times New Roman" w:hAnsi="Times New Roman" w:cs="Times New Roman"/>
+          <w:sz w:val="24"/>
+          <w:szCs w:val="24"/>
+          <w:lang w:val="es-MX"/>
+        </w:rPr>
+        <w:t>Atributos:</w:t>
+      </w:r>
+    </w:p>
+    <w:p>
+      <w:pPr>
+        <w:spacing w:line="240" w:lineRule="auto"/>
+        <w:rPr>
+          <w:rFonts w:ascii="Times New Roman" w:hAnsi="Times New Roman" w:cs="Times New Roman"/>
+          <w:sz w:val="24"/>
+          <w:szCs w:val="24"/>
+          <w:lang w:val="es-MX"/>
+        </w:rPr>
+      </w:pPr>
+      <w:proofErr w:type="spellStart"/>
+      <w:r>
+        <w:rPr>
+          <w:rFonts w:ascii="Times New Roman" w:hAnsi="Times New Roman" w:cs="Times New Roman"/>
+          <w:sz w:val="24"/>
+          <w:szCs w:val="24"/>
+          <w:lang w:val="es-MX"/>
+        </w:rPr>
+        <w:t>Int</w:t>
+      </w:r>
+      <w:proofErr w:type="spellEnd"/>
+      <w:r>
+        <w:rPr>
+          <w:rFonts w:ascii="Times New Roman" w:hAnsi="Times New Roman" w:cs="Times New Roman"/>
+          <w:sz w:val="24"/>
+          <w:szCs w:val="24"/>
+          <w:lang w:val="es-MX"/>
+        </w:rPr>
+        <w:t xml:space="preserve"> </w:t>
+      </w:r>
+      <w:proofErr w:type="spellStart"/>
+      <w:r>
+        <w:rPr>
+          <w:rFonts w:ascii="Times New Roman" w:hAnsi="Times New Roman" w:cs="Times New Roman"/>
+          <w:sz w:val="24"/>
+          <w:szCs w:val="24"/>
+          <w:lang w:val="es-MX"/>
+        </w:rPr>
+        <w:t>tamañox</w:t>
+      </w:r>
+      <w:proofErr w:type="spellEnd"/>
+      <w:r>
+        <w:rPr>
+          <w:rFonts w:ascii="Times New Roman" w:hAnsi="Times New Roman" w:cs="Times New Roman"/>
+          <w:sz w:val="24"/>
+          <w:szCs w:val="24"/>
+          <w:lang w:val="es-MX"/>
+        </w:rPr>
+        <w:t xml:space="preserve">, </w:t>
+      </w:r>
+      <w:proofErr w:type="spellStart"/>
+      <w:r>
+        <w:rPr>
+          <w:rFonts w:ascii="Times New Roman" w:hAnsi="Times New Roman" w:cs="Times New Roman"/>
+          <w:sz w:val="24"/>
+          <w:szCs w:val="24"/>
+          <w:lang w:val="es-MX"/>
+        </w:rPr>
+        <w:t>int</w:t>
+      </w:r>
+      <w:proofErr w:type="spellEnd"/>
+      <w:r>
+        <w:rPr>
+          <w:rFonts w:ascii="Times New Roman" w:hAnsi="Times New Roman" w:cs="Times New Roman"/>
+          <w:sz w:val="24"/>
+          <w:szCs w:val="24"/>
+          <w:lang w:val="es-MX"/>
+        </w:rPr>
+        <w:t xml:space="preserve"> tamaño y, </w:t>
+      </w:r>
+      <w:proofErr w:type="spellStart"/>
+      <w:r>
+        <w:rPr>
+          <w:rFonts w:ascii="Times New Roman" w:hAnsi="Times New Roman" w:cs="Times New Roman"/>
+          <w:sz w:val="24"/>
+          <w:szCs w:val="24"/>
+          <w:lang w:val="es-MX"/>
+        </w:rPr>
+        <w:t>int</w:t>
+      </w:r>
+      <w:proofErr w:type="spellEnd"/>
+      <w:r>
+        <w:rPr>
+          <w:rFonts w:ascii="Times New Roman" w:hAnsi="Times New Roman" w:cs="Times New Roman"/>
+          <w:sz w:val="24"/>
+          <w:szCs w:val="24"/>
+          <w:lang w:val="es-MX"/>
+        </w:rPr>
+        <w:t xml:space="preserve"> velocidad, </w:t>
+      </w:r>
+      <w:proofErr w:type="spellStart"/>
+      <w:r>
+        <w:rPr>
+          <w:rFonts w:ascii="Times New Roman" w:hAnsi="Times New Roman" w:cs="Times New Roman"/>
+          <w:sz w:val="24"/>
+          <w:szCs w:val="24"/>
+          <w:lang w:val="es-MX"/>
+        </w:rPr>
+        <w:t>int</w:t>
+      </w:r>
+      <w:proofErr w:type="spellEnd"/>
+      <w:r>
+        <w:rPr>
+          <w:rFonts w:ascii="Times New Roman" w:hAnsi="Times New Roman" w:cs="Times New Roman"/>
+          <w:sz w:val="24"/>
+          <w:szCs w:val="24"/>
+          <w:lang w:val="es-MX"/>
+        </w:rPr>
+        <w:t xml:space="preserve"> </w:t>
+      </w:r>
+      <w:proofErr w:type="spellStart"/>
+      <w:r>
+        <w:rPr>
+          <w:rFonts w:ascii="Times New Roman" w:hAnsi="Times New Roman" w:cs="Times New Roman"/>
+          <w:sz w:val="24"/>
+          <w:szCs w:val="24"/>
+          <w:lang w:val="es-MX"/>
+        </w:rPr>
+        <w:t>porcentajedevida</w:t>
+      </w:r>
+      <w:proofErr w:type="spellEnd"/>
+    </w:p>
+    <w:p>
+      <w:pPr>
+        <w:spacing w:line="240" w:lineRule="auto"/>
+        <w:rPr>
+          <w:rFonts w:ascii="Times New Roman" w:hAnsi="Times New Roman" w:cs="Times New Roman"/>
+          <w:sz w:val="24"/>
+          <w:szCs w:val="24"/>
+          <w:lang w:val="es-MX"/>
+        </w:rPr>
+      </w:pPr>
+      <w:proofErr w:type="spellStart"/>
+      <w:r>
+        <w:rPr>
+          <w:rFonts w:ascii="Times New Roman" w:hAnsi="Times New Roman" w:cs="Times New Roman"/>
+          <w:sz w:val="24"/>
+          <w:szCs w:val="24"/>
+          <w:lang w:val="es-MX"/>
+        </w:rPr>
+        <w:t>Signal</w:t>
+      </w:r>
+      <w:proofErr w:type="spellEnd"/>
+      <w:r>
+        <w:rPr>
+          <w:rFonts w:ascii="Times New Roman" w:hAnsi="Times New Roman" w:cs="Times New Roman"/>
+          <w:sz w:val="24"/>
+          <w:szCs w:val="24"/>
+          <w:lang w:val="es-MX"/>
+        </w:rPr>
+        <w:t>:</w:t>
+      </w:r>
+    </w:p>
+    <w:p>
+      <w:pPr>
+        <w:spacing w:line="240" w:lineRule="auto"/>
+        <w:rPr>
+          <w:rFonts w:ascii="Times New Roman" w:hAnsi="Times New Roman" w:cs="Times New Roman"/>
+          <w:sz w:val="24"/>
+          <w:szCs w:val="24"/>
+          <w:lang w:val="es-MX"/>
+        </w:rPr>
+      </w:pPr>
+      <w:proofErr w:type="spellStart"/>
+      <w:r>
+        <w:rPr>
+          <w:rFonts w:ascii="Times New Roman" w:hAnsi="Times New Roman" w:cs="Times New Roman"/>
+          <w:sz w:val="24"/>
+          <w:szCs w:val="24"/>
+          <w:lang w:val="es-MX"/>
+        </w:rPr>
+        <w:t>Void</w:t>
+      </w:r>
+      <w:proofErr w:type="spellEnd"/>
+      <w:r>
+        <w:rPr>
+          <w:rFonts w:ascii="Times New Roman" w:hAnsi="Times New Roman" w:cs="Times New Roman"/>
+          <w:sz w:val="24"/>
+          <w:szCs w:val="24"/>
+          <w:lang w:val="es-MX"/>
+        </w:rPr>
+        <w:t xml:space="preserve"> </w:t>
+      </w:r>
+      <w:proofErr w:type="spellStart"/>
+      <w:proofErr w:type="gramStart"/>
+      <w:r>
+        <w:rPr>
+          <w:rFonts w:ascii="Times New Roman" w:hAnsi="Times New Roman" w:cs="Times New Roman"/>
+          <w:sz w:val="24"/>
+          <w:szCs w:val="24"/>
+          <w:lang w:val="es-MX"/>
+        </w:rPr>
+        <w:t>colisionenemigos</w:t>
+      </w:r>
+      <w:proofErr w:type="spellEnd"/>
+      <w:r>
+        <w:rPr>
+          <w:rFonts w:ascii="Times New Roman" w:hAnsi="Times New Roman" w:cs="Times New Roman"/>
+          <w:sz w:val="24"/>
+          <w:szCs w:val="24"/>
+          <w:lang w:val="es-MX"/>
+        </w:rPr>
+        <w:t>(</w:t>
+      </w:r>
+      <w:proofErr w:type="gramEnd"/>
+      <w:r>
+        <w:rPr>
+          <w:rFonts w:ascii="Times New Roman" w:hAnsi="Times New Roman" w:cs="Times New Roman"/>
+          <w:sz w:val="24"/>
+          <w:szCs w:val="24"/>
+          <w:lang w:val="es-MX"/>
+        </w:rPr>
+        <w:t>)     //enviara una señal si entra en colisión con enemigos</w:t>
+      </w:r>
+    </w:p>
+    <w:p>
+      <w:pPr>
+        <w:spacing w:line="240" w:lineRule="auto"/>
+        <w:rPr>
+          <w:rFonts w:ascii="Times New Roman" w:hAnsi="Times New Roman" w:cs="Times New Roman"/>
+          <w:sz w:val="24"/>
+          <w:szCs w:val="24"/>
+          <w:lang w:val="es-MX"/>
+        </w:rPr>
+      </w:pPr>
+      <w:proofErr w:type="spellStart"/>
+      <w:r>
+        <w:rPr>
+          <w:rFonts w:ascii="Times New Roman" w:hAnsi="Times New Roman" w:cs="Times New Roman"/>
+          <w:sz w:val="24"/>
+          <w:szCs w:val="24"/>
+          <w:lang w:val="es-MX"/>
+        </w:rPr>
+        <w:lastRenderedPageBreak/>
+        <w:t>Void</w:t>
+      </w:r>
+      <w:proofErr w:type="spellEnd"/>
+      <w:r>
+        <w:rPr>
+          <w:rFonts w:ascii="Times New Roman" w:hAnsi="Times New Roman" w:cs="Times New Roman"/>
+          <w:sz w:val="24"/>
+          <w:szCs w:val="24"/>
+          <w:lang w:val="es-MX"/>
+        </w:rPr>
+        <w:t xml:space="preserve"> colisión </w:t>
+      </w:r>
+      <w:proofErr w:type="spellStart"/>
+      <w:r>
+        <w:rPr>
+          <w:rFonts w:ascii="Times New Roman" w:hAnsi="Times New Roman" w:cs="Times New Roman"/>
+          <w:sz w:val="24"/>
+          <w:szCs w:val="24"/>
+          <w:lang w:val="es-MX"/>
+        </w:rPr>
+        <w:t>botellasllenas</w:t>
+      </w:r>
+      <w:proofErr w:type="spellEnd"/>
+      <w:r>
+        <w:rPr>
+          <w:rFonts w:ascii="Times New Roman" w:hAnsi="Times New Roman" w:cs="Times New Roman"/>
+          <w:sz w:val="24"/>
+          <w:szCs w:val="24"/>
+          <w:lang w:val="es-MX"/>
+        </w:rPr>
+        <w:t xml:space="preserve">   //</w:t>
+      </w:r>
+      <w:proofErr w:type="spellStart"/>
+      <w:r>
+        <w:rPr>
+          <w:rFonts w:ascii="Times New Roman" w:hAnsi="Times New Roman" w:cs="Times New Roman"/>
+          <w:sz w:val="24"/>
+          <w:szCs w:val="24"/>
+          <w:lang w:val="es-MX"/>
+        </w:rPr>
+        <w:t>envia</w:t>
+      </w:r>
+      <w:proofErr w:type="spellEnd"/>
+      <w:r>
+        <w:rPr>
+          <w:rFonts w:ascii="Times New Roman" w:hAnsi="Times New Roman" w:cs="Times New Roman"/>
+          <w:sz w:val="24"/>
+          <w:szCs w:val="24"/>
+          <w:lang w:val="es-MX"/>
+        </w:rPr>
+        <w:t xml:space="preserve"> una señal para añadir vida</w:t>
+      </w:r>
+    </w:p>
+    <w:p>
+      <w:pPr>
+        <w:spacing w:line="240" w:lineRule="auto"/>
+        <w:rPr>
+          <w:rFonts w:ascii="Times New Roman" w:hAnsi="Times New Roman" w:cs="Times New Roman"/>
+          <w:sz w:val="24"/>
+          <w:szCs w:val="24"/>
+          <w:lang w:val="es-MX"/>
+        </w:rPr>
+      </w:pPr>
+      <w:proofErr w:type="spellStart"/>
+      <w:r>
+        <w:rPr>
+          <w:rFonts w:ascii="Times New Roman" w:hAnsi="Times New Roman" w:cs="Times New Roman"/>
+          <w:sz w:val="24"/>
+          <w:szCs w:val="24"/>
+          <w:lang w:val="es-MX"/>
+        </w:rPr>
+        <w:t>Void</w:t>
+      </w:r>
+      <w:proofErr w:type="spellEnd"/>
+      <w:r>
+        <w:rPr>
+          <w:rFonts w:ascii="Times New Roman" w:hAnsi="Times New Roman" w:cs="Times New Roman"/>
+          <w:sz w:val="24"/>
+          <w:szCs w:val="24"/>
+          <w:lang w:val="es-MX"/>
+        </w:rPr>
+        <w:t xml:space="preserve"> </w:t>
+      </w:r>
+      <w:proofErr w:type="spellStart"/>
+      <w:r>
+        <w:rPr>
+          <w:rFonts w:ascii="Times New Roman" w:hAnsi="Times New Roman" w:cs="Times New Roman"/>
+          <w:sz w:val="24"/>
+          <w:szCs w:val="24"/>
+          <w:lang w:val="es-MX"/>
+        </w:rPr>
+        <w:t>colisionbotellavacia</w:t>
+      </w:r>
+      <w:proofErr w:type="spellEnd"/>
+      <w:r>
+        <w:rPr>
+          <w:rFonts w:ascii="Times New Roman" w:hAnsi="Times New Roman" w:cs="Times New Roman"/>
+          <w:sz w:val="24"/>
+          <w:szCs w:val="24"/>
+          <w:lang w:val="es-MX"/>
+        </w:rPr>
+        <w:t xml:space="preserve">      //</w:t>
+      </w:r>
+      <w:proofErr w:type="spellStart"/>
+      <w:r>
+        <w:rPr>
+          <w:rFonts w:ascii="Times New Roman" w:hAnsi="Times New Roman" w:cs="Times New Roman"/>
+          <w:sz w:val="24"/>
+          <w:szCs w:val="24"/>
+          <w:lang w:val="es-MX"/>
+        </w:rPr>
+        <w:t>envia</w:t>
+      </w:r>
+      <w:proofErr w:type="spellEnd"/>
+      <w:r>
+        <w:rPr>
+          <w:rFonts w:ascii="Times New Roman" w:hAnsi="Times New Roman" w:cs="Times New Roman"/>
+          <w:sz w:val="24"/>
+          <w:szCs w:val="24"/>
+          <w:lang w:val="es-MX"/>
+        </w:rPr>
+        <w:t xml:space="preserve"> una señal para bajar vida</w:t>
+      </w:r>
+    </w:p>
+    <w:p>
+      <w:pPr>
+        <w:spacing w:line="240" w:lineRule="auto"/>
+        <w:rPr>
+          <w:rFonts w:ascii="Times New Roman" w:hAnsi="Times New Roman" w:cs="Times New Roman"/>
+          <w:sz w:val="24"/>
+          <w:szCs w:val="24"/>
+          <w:lang w:val="es-MX"/>
+        </w:rPr>
+      </w:pPr>
+      <w:r>
+        <w:rPr>
+          <w:rFonts w:ascii="Times New Roman" w:hAnsi="Times New Roman" w:cs="Times New Roman"/>
+          <w:sz w:val="24"/>
+          <w:szCs w:val="24"/>
+          <w:lang w:val="es-MX"/>
+        </w:rPr>
+        <w:t>Slots:</w:t>
+      </w:r>
+    </w:p>
+    <w:p>
+      <w:pPr>
+        <w:spacing w:line="240" w:lineRule="auto"/>
+        <w:rPr>
+          <w:rFonts w:ascii="Times New Roman" w:hAnsi="Times New Roman" w:cs="Times New Roman"/>
+          <w:sz w:val="24"/>
+          <w:szCs w:val="24"/>
+          <w:lang w:val="es-MX"/>
+        </w:rPr>
+      </w:pPr>
+      <w:proofErr w:type="spellStart"/>
+      <w:r>
+        <w:rPr>
+          <w:rFonts w:ascii="Times New Roman" w:hAnsi="Times New Roman" w:cs="Times New Roman"/>
+          <w:sz w:val="24"/>
+          <w:szCs w:val="24"/>
+          <w:lang w:val="es-MX"/>
+        </w:rPr>
+        <w:t>Void</w:t>
+      </w:r>
+      <w:proofErr w:type="spellEnd"/>
+      <w:r>
+        <w:rPr>
+          <w:rFonts w:ascii="Times New Roman" w:hAnsi="Times New Roman" w:cs="Times New Roman"/>
+          <w:sz w:val="24"/>
+          <w:szCs w:val="24"/>
+          <w:lang w:val="es-MX"/>
+        </w:rPr>
+        <w:t xml:space="preserve"> </w:t>
+      </w:r>
+      <w:proofErr w:type="spellStart"/>
+      <w:proofErr w:type="gramStart"/>
+      <w:r>
+        <w:rPr>
+          <w:rFonts w:ascii="Times New Roman" w:hAnsi="Times New Roman" w:cs="Times New Roman"/>
+          <w:sz w:val="24"/>
+          <w:szCs w:val="24"/>
+          <w:lang w:val="es-MX"/>
+        </w:rPr>
+        <w:t>subevida</w:t>
+      </w:r>
+      <w:proofErr w:type="spellEnd"/>
+      <w:r>
+        <w:rPr>
+          <w:rFonts w:ascii="Times New Roman" w:hAnsi="Times New Roman" w:cs="Times New Roman"/>
+          <w:sz w:val="24"/>
+          <w:szCs w:val="24"/>
+          <w:lang w:val="es-MX"/>
+        </w:rPr>
+        <w:t>(</w:t>
+      </w:r>
+      <w:proofErr w:type="gramEnd"/>
+      <w:r>
+        <w:rPr>
+          <w:rFonts w:ascii="Times New Roman" w:hAnsi="Times New Roman" w:cs="Times New Roman"/>
+          <w:sz w:val="24"/>
+          <w:szCs w:val="24"/>
+          <w:lang w:val="es-MX"/>
+        </w:rPr>
+        <w:t>)</w:t>
+      </w:r>
+    </w:p>
+    <w:p>
+      <w:pPr>
+        <w:spacing w:line="240" w:lineRule="auto"/>
+        <w:rPr>
+          <w:rFonts w:ascii="Times New Roman" w:hAnsi="Times New Roman" w:cs="Times New Roman"/>
+          <w:sz w:val="24"/>
+          <w:szCs w:val="24"/>
+          <w:lang w:val="es-MX"/>
+        </w:rPr>
+      </w:pPr>
+      <w:proofErr w:type="spellStart"/>
+      <w:r>
+        <w:rPr>
+          <w:rFonts w:ascii="Times New Roman" w:hAnsi="Times New Roman" w:cs="Times New Roman"/>
+          <w:sz w:val="24"/>
+          <w:szCs w:val="24"/>
+          <w:lang w:val="es-MX"/>
+        </w:rPr>
+        <w:t>Void</w:t>
+      </w:r>
+      <w:proofErr w:type="spellEnd"/>
+      <w:r>
+        <w:rPr>
+          <w:rFonts w:ascii="Times New Roman" w:hAnsi="Times New Roman" w:cs="Times New Roman"/>
+          <w:sz w:val="24"/>
+          <w:szCs w:val="24"/>
+          <w:lang w:val="es-MX"/>
+        </w:rPr>
+        <w:t xml:space="preserve"> </w:t>
+      </w:r>
+      <w:proofErr w:type="spellStart"/>
+      <w:proofErr w:type="gramStart"/>
+      <w:r>
+        <w:rPr>
+          <w:rFonts w:ascii="Times New Roman" w:hAnsi="Times New Roman" w:cs="Times New Roman"/>
+          <w:sz w:val="24"/>
+          <w:szCs w:val="24"/>
+          <w:lang w:val="es-MX"/>
+        </w:rPr>
+        <w:t>bajavida</w:t>
+      </w:r>
+      <w:proofErr w:type="spellEnd"/>
+      <w:r>
+        <w:rPr>
+          <w:rFonts w:ascii="Times New Roman" w:hAnsi="Times New Roman" w:cs="Times New Roman"/>
+          <w:sz w:val="24"/>
+          <w:szCs w:val="24"/>
+          <w:lang w:val="es-MX"/>
+        </w:rPr>
+        <w:t>(</w:t>
+      </w:r>
+      <w:proofErr w:type="gramEnd"/>
+      <w:r>
+        <w:rPr>
+          <w:rFonts w:ascii="Times New Roman" w:hAnsi="Times New Roman" w:cs="Times New Roman"/>
+          <w:sz w:val="24"/>
+          <w:szCs w:val="24"/>
+          <w:lang w:val="es-MX"/>
+        </w:rPr>
+        <w:t>)</w:t>
+      </w:r>
+    </w:p>
+    <w:p>
+      <w:pPr>
+        <w:spacing w:line="240" w:lineRule="auto"/>
+        <w:rPr>
+          <w:rFonts w:ascii="Times New Roman" w:hAnsi="Times New Roman" w:cs="Times New Roman"/>
+          <w:sz w:val="24"/>
+          <w:szCs w:val="24"/>
+          <w:lang w:val="es-MX"/>
+        </w:rPr>
+      </w:pPr>
+      <w:proofErr w:type="spellStart"/>
+      <w:r>
+        <w:rPr>
+          <w:rFonts w:ascii="Times New Roman" w:hAnsi="Times New Roman" w:cs="Times New Roman"/>
+          <w:sz w:val="24"/>
+          <w:szCs w:val="24"/>
+          <w:lang w:val="es-MX"/>
+        </w:rPr>
+        <w:t>Void</w:t>
+      </w:r>
+      <w:proofErr w:type="spellEnd"/>
+      <w:r>
+        <w:rPr>
+          <w:rFonts w:ascii="Times New Roman" w:hAnsi="Times New Roman" w:cs="Times New Roman"/>
+          <w:sz w:val="24"/>
+          <w:szCs w:val="24"/>
+          <w:lang w:val="es-MX"/>
+        </w:rPr>
+        <w:t xml:space="preserve"> </w:t>
+      </w:r>
+      <w:proofErr w:type="spellStart"/>
+      <w:proofErr w:type="gramStart"/>
+      <w:r>
+        <w:rPr>
+          <w:rFonts w:ascii="Times New Roman" w:hAnsi="Times New Roman" w:cs="Times New Roman"/>
+          <w:sz w:val="24"/>
+          <w:szCs w:val="24"/>
+          <w:lang w:val="es-MX"/>
+        </w:rPr>
+        <w:t>nopasar</w:t>
+      </w:r>
+      <w:proofErr w:type="spellEnd"/>
+      <w:r>
+        <w:rPr>
+          <w:rFonts w:ascii="Times New Roman" w:hAnsi="Times New Roman" w:cs="Times New Roman"/>
+          <w:sz w:val="24"/>
+          <w:szCs w:val="24"/>
+          <w:lang w:val="es-MX"/>
+        </w:rPr>
+        <w:t>(</w:t>
+      </w:r>
+      <w:proofErr w:type="gramEnd"/>
+      <w:r>
+        <w:rPr>
+          <w:rFonts w:ascii="Times New Roman" w:hAnsi="Times New Roman" w:cs="Times New Roman"/>
+          <w:sz w:val="24"/>
+          <w:szCs w:val="24"/>
+          <w:lang w:val="es-MX"/>
+        </w:rPr>
+        <w:t xml:space="preserve">)           // slot que actúa cuando la señal de colisión enemigos se activa para no dejar pasar al jugador por donde </w:t>
+      </w:r>
+      <w:proofErr w:type="spellStart"/>
+      <w:r>
+        <w:rPr>
+          <w:rFonts w:ascii="Times New Roman" w:hAnsi="Times New Roman" w:cs="Times New Roman"/>
+          <w:sz w:val="24"/>
+          <w:szCs w:val="24"/>
+          <w:lang w:val="es-MX"/>
+        </w:rPr>
+        <w:t>esta</w:t>
+      </w:r>
+      <w:proofErr w:type="spellEnd"/>
+      <w:r>
+        <w:rPr>
+          <w:rFonts w:ascii="Times New Roman" w:hAnsi="Times New Roman" w:cs="Times New Roman"/>
+          <w:sz w:val="24"/>
+          <w:szCs w:val="24"/>
+          <w:lang w:val="es-MX"/>
+        </w:rPr>
+        <w:t xml:space="preserve"> el enemigo.</w:t>
+      </w:r>
+    </w:p>
+    <w:p>
+      <w:pPr>
+        <w:spacing w:line="240" w:lineRule="auto"/>
+        <w:rPr>
+          <w:rFonts w:ascii="Times New Roman" w:hAnsi="Times New Roman" w:cs="Times New Roman"/>
+          <w:sz w:val="24"/>
+          <w:szCs w:val="24"/>
+          <w:lang w:val="es-MX"/>
+        </w:rPr>
+      </w:pPr>
+      <w:r>
+        <w:rPr>
+          <w:rFonts w:ascii="Times New Roman" w:hAnsi="Times New Roman" w:cs="Times New Roman"/>
+          <w:sz w:val="24"/>
+          <w:szCs w:val="24"/>
+          <w:lang w:val="es-MX"/>
+        </w:rPr>
+        <w:t>Métodos:</w:t>
+      </w:r>
+    </w:p>
+    <w:p>
+      <w:pPr>
+        <w:spacing w:line="240" w:lineRule="auto"/>
+        <w:rPr>
+          <w:rFonts w:ascii="Times New Roman" w:hAnsi="Times New Roman" w:cs="Times New Roman"/>
+          <w:sz w:val="24"/>
+          <w:szCs w:val="24"/>
+          <w:lang w:val="es-MX"/>
+        </w:rPr>
+      </w:pPr>
+      <w:proofErr w:type="spellStart"/>
+      <w:r>
+        <w:rPr>
+          <w:rFonts w:ascii="Times New Roman" w:hAnsi="Times New Roman" w:cs="Times New Roman"/>
+          <w:sz w:val="24"/>
+          <w:szCs w:val="24"/>
+          <w:lang w:val="es-MX"/>
+        </w:rPr>
+        <w:t>Void</w:t>
+      </w:r>
+      <w:proofErr w:type="spellEnd"/>
+      <w:r>
+        <w:rPr>
+          <w:rFonts w:ascii="Times New Roman" w:hAnsi="Times New Roman" w:cs="Times New Roman"/>
+          <w:sz w:val="24"/>
+          <w:szCs w:val="24"/>
+          <w:lang w:val="es-MX"/>
+        </w:rPr>
+        <w:t xml:space="preserve"> </w:t>
+      </w:r>
+      <w:proofErr w:type="gramStart"/>
+      <w:r>
+        <w:rPr>
+          <w:rFonts w:ascii="Times New Roman" w:hAnsi="Times New Roman" w:cs="Times New Roman"/>
+          <w:sz w:val="24"/>
+          <w:szCs w:val="24"/>
+          <w:lang w:val="es-MX"/>
+        </w:rPr>
+        <w:t>Salto(</w:t>
+      </w:r>
+      <w:proofErr w:type="gramEnd"/>
+      <w:r>
+        <w:rPr>
+          <w:rFonts w:ascii="Times New Roman" w:hAnsi="Times New Roman" w:cs="Times New Roman"/>
+          <w:sz w:val="24"/>
+          <w:szCs w:val="24"/>
+          <w:lang w:val="es-MX"/>
+        </w:rPr>
+        <w:t>)       //se modela el salto del jugador</w:t>
+      </w:r>
+    </w:p>
+    <w:p>
+      <w:pPr>
+        <w:spacing w:line="240" w:lineRule="auto"/>
+        <w:rPr>
+          <w:rFonts w:ascii="Times New Roman" w:hAnsi="Times New Roman" w:cs="Times New Roman"/>
+          <w:sz w:val="24"/>
+          <w:szCs w:val="24"/>
+          <w:lang w:val="es-MX"/>
+        </w:rPr>
+      </w:pPr>
+      <w:proofErr w:type="spellStart"/>
+      <w:r>
+        <w:rPr>
+          <w:rFonts w:ascii="Times New Roman" w:hAnsi="Times New Roman" w:cs="Times New Roman"/>
+          <w:sz w:val="24"/>
+          <w:szCs w:val="24"/>
+          <w:lang w:val="es-MX"/>
+        </w:rPr>
+        <w:t>Void</w:t>
+      </w:r>
+      <w:proofErr w:type="spellEnd"/>
+      <w:r>
+        <w:rPr>
+          <w:rFonts w:ascii="Times New Roman" w:hAnsi="Times New Roman" w:cs="Times New Roman"/>
+          <w:sz w:val="24"/>
+          <w:szCs w:val="24"/>
+          <w:lang w:val="es-MX"/>
+        </w:rPr>
+        <w:t xml:space="preserve"> </w:t>
+      </w:r>
+      <w:proofErr w:type="gramStart"/>
+      <w:r>
+        <w:rPr>
+          <w:rFonts w:ascii="Times New Roman" w:hAnsi="Times New Roman" w:cs="Times New Roman"/>
+          <w:sz w:val="24"/>
+          <w:szCs w:val="24"/>
+          <w:lang w:val="es-MX"/>
+        </w:rPr>
+        <w:t>movimiento(</w:t>
+      </w:r>
+      <w:proofErr w:type="gramEnd"/>
+      <w:r>
+        <w:rPr>
+          <w:rFonts w:ascii="Times New Roman" w:hAnsi="Times New Roman" w:cs="Times New Roman"/>
+          <w:sz w:val="24"/>
+          <w:szCs w:val="24"/>
+          <w:lang w:val="es-MX"/>
+        </w:rPr>
+        <w:t>)      //movimiento de derecha e izquierda</w:t>
+      </w:r>
+    </w:p>
+    <w:p>
+      <w:pPr>
+        <w:spacing w:line="240" w:lineRule="auto"/>
+        <w:rPr>
+          <w:rFonts w:ascii="Times New Roman" w:hAnsi="Times New Roman" w:cs="Times New Roman"/>
+          <w:sz w:val="24"/>
+          <w:szCs w:val="24"/>
+          <w:lang w:val="es-MX"/>
+        </w:rPr>
+      </w:pPr>
+    </w:p>
+    <w:p>
+      <w:pPr>
+        <w:spacing w:line="240" w:lineRule="auto"/>
+        <w:rPr>
+          <w:rFonts w:ascii="Times New Roman" w:hAnsi="Times New Roman" w:cs="Times New Roman"/>
+          <w:sz w:val="24"/>
+          <w:szCs w:val="24"/>
+          <w:lang w:val="es-MX"/>
+        </w:rPr>
+      </w:pPr>
+      <w:proofErr w:type="spellStart"/>
+      <w:proofErr w:type="gramStart"/>
+      <w:r>
+        <w:rPr>
+          <w:rFonts w:ascii="Times New Roman" w:hAnsi="Times New Roman" w:cs="Times New Roman"/>
+          <w:sz w:val="24"/>
+          <w:szCs w:val="24"/>
+          <w:lang w:val="es-MX"/>
+        </w:rPr>
+        <w:t>Botella:public</w:t>
+      </w:r>
+      <w:proofErr w:type="spellEnd"/>
+      <w:proofErr w:type="gramEnd"/>
+      <w:r>
+        <w:rPr>
+          <w:rFonts w:ascii="Times New Roman" w:hAnsi="Times New Roman" w:cs="Times New Roman"/>
+          <w:sz w:val="24"/>
+          <w:szCs w:val="24"/>
+          <w:lang w:val="es-MX"/>
+        </w:rPr>
+        <w:t xml:space="preserve"> </w:t>
+      </w:r>
+      <w:proofErr w:type="spellStart"/>
+      <w:r>
+        <w:rPr>
+          <w:rFonts w:ascii="Times New Roman" w:hAnsi="Times New Roman" w:cs="Times New Roman"/>
+          <w:sz w:val="24"/>
+          <w:szCs w:val="24"/>
+          <w:lang w:val="es-MX"/>
+        </w:rPr>
+        <w:t>QgraphicItems</w:t>
+      </w:r>
+      <w:proofErr w:type="spellEnd"/>
+    </w:p>
+    <w:p>
+      <w:pPr>
+        <w:spacing w:line="240" w:lineRule="auto"/>
+        <w:rPr>
+          <w:rFonts w:ascii="Times New Roman" w:hAnsi="Times New Roman" w:cs="Times New Roman"/>
+          <w:sz w:val="24"/>
+          <w:szCs w:val="24"/>
+          <w:lang w:val="es-MX"/>
+        </w:rPr>
+      </w:pPr>
+      <w:r>
+        <w:rPr>
+          <w:rFonts w:ascii="Times New Roman" w:hAnsi="Times New Roman" w:cs="Times New Roman"/>
+          <w:sz w:val="24"/>
+          <w:szCs w:val="24"/>
+          <w:lang w:val="es-MX"/>
+        </w:rPr>
+        <w:t xml:space="preserve">Atributos: </w:t>
+      </w:r>
+    </w:p>
+    <w:p>
+      <w:pPr>
+        <w:spacing w:line="240" w:lineRule="auto"/>
+        <w:rPr>
+          <w:rFonts w:ascii="Times New Roman" w:hAnsi="Times New Roman" w:cs="Times New Roman"/>
+          <w:sz w:val="24"/>
+          <w:szCs w:val="24"/>
+          <w:lang w:val="en-US"/>
+        </w:rPr>
+      </w:pPr>
+      <w:r>
+        <w:rPr>
+          <w:rFonts w:ascii="Times New Roman" w:hAnsi="Times New Roman" w:cs="Times New Roman"/>
+          <w:sz w:val="24"/>
+          <w:szCs w:val="24"/>
+          <w:lang w:val="en-US"/>
+        </w:rPr>
+        <w:t xml:space="preserve">Int </w:t>
+      </w:r>
+      <w:proofErr w:type="spellStart"/>
+      <w:r>
+        <w:rPr>
+          <w:rFonts w:ascii="Times New Roman" w:hAnsi="Times New Roman" w:cs="Times New Roman"/>
+          <w:sz w:val="24"/>
+          <w:szCs w:val="24"/>
+          <w:lang w:val="en-US"/>
+        </w:rPr>
+        <w:t>tamañox</w:t>
+      </w:r>
+      <w:proofErr w:type="spellEnd"/>
+      <w:r>
+        <w:rPr>
+          <w:rFonts w:ascii="Times New Roman" w:hAnsi="Times New Roman" w:cs="Times New Roman"/>
+          <w:sz w:val="24"/>
+          <w:szCs w:val="24"/>
+          <w:lang w:val="en-US"/>
+        </w:rPr>
+        <w:t xml:space="preserve">, int </w:t>
+      </w:r>
+      <w:proofErr w:type="spellStart"/>
+      <w:r>
+        <w:rPr>
+          <w:rFonts w:ascii="Times New Roman" w:hAnsi="Times New Roman" w:cs="Times New Roman"/>
+          <w:sz w:val="24"/>
+          <w:szCs w:val="24"/>
+          <w:lang w:val="en-US"/>
+        </w:rPr>
+        <w:t>tamañoy</w:t>
+      </w:r>
+      <w:proofErr w:type="spellEnd"/>
+      <w:r>
+        <w:rPr>
+          <w:rFonts w:ascii="Times New Roman" w:hAnsi="Times New Roman" w:cs="Times New Roman"/>
+          <w:sz w:val="24"/>
+          <w:szCs w:val="24"/>
+          <w:lang w:val="en-US"/>
+        </w:rPr>
+        <w:t xml:space="preserve">, bool </w:t>
+      </w:r>
+      <w:proofErr w:type="spellStart"/>
+      <w:r>
+        <w:rPr>
+          <w:rFonts w:ascii="Times New Roman" w:hAnsi="Times New Roman" w:cs="Times New Roman"/>
+          <w:sz w:val="24"/>
+          <w:szCs w:val="24"/>
+          <w:lang w:val="en-US"/>
+        </w:rPr>
+        <w:t>l</w:t>
+      </w:r>
+      <w:r>
+        <w:rPr>
+          <w:rFonts w:ascii="Times New Roman" w:hAnsi="Times New Roman" w:cs="Times New Roman"/>
+          <w:sz w:val="24"/>
+          <w:szCs w:val="24"/>
+          <w:lang w:val="en-US"/>
+        </w:rPr>
+        <w:t>leno</w:t>
+      </w:r>
+      <w:proofErr w:type="spellEnd"/>
+    </w:p>
+    <w:p>
+      <w:pPr>
+        <w:spacing w:line="240" w:lineRule="auto"/>
+        <w:rPr>
+          <w:rFonts w:ascii="Times New Roman" w:hAnsi="Times New Roman" w:cs="Times New Roman"/>
+          <w:sz w:val="24"/>
+          <w:szCs w:val="24"/>
+          <w:lang w:val="en-US"/>
+        </w:rPr>
+      </w:pPr>
+      <w:proofErr w:type="spellStart"/>
+      <w:r>
+        <w:rPr>
+          <w:rFonts w:ascii="Times New Roman" w:hAnsi="Times New Roman" w:cs="Times New Roman"/>
+          <w:sz w:val="24"/>
+          <w:szCs w:val="24"/>
+          <w:lang w:val="en-US"/>
+        </w:rPr>
+        <w:t>Metodo</w:t>
+      </w:r>
+      <w:proofErr w:type="spellEnd"/>
+      <w:r>
+        <w:rPr>
+          <w:rFonts w:ascii="Times New Roman" w:hAnsi="Times New Roman" w:cs="Times New Roman"/>
+          <w:sz w:val="24"/>
+          <w:szCs w:val="24"/>
+          <w:lang w:val="en-US"/>
+        </w:rPr>
+        <w:t>:</w:t>
+      </w:r>
+    </w:p>
+    <w:p>
+      <w:pPr>
+        <w:spacing w:line="240" w:lineRule="auto"/>
+        <w:rPr>
+          <w:rFonts w:ascii="Times New Roman" w:hAnsi="Times New Roman" w:cs="Times New Roman"/>
+          <w:sz w:val="24"/>
+          <w:szCs w:val="24"/>
+          <w:lang w:val="en-US"/>
+        </w:rPr>
+      </w:pPr>
+      <w:r>
+        <w:rPr>
+          <w:rFonts w:ascii="Times New Roman" w:hAnsi="Times New Roman" w:cs="Times New Roman"/>
+          <w:sz w:val="24"/>
+          <w:szCs w:val="24"/>
+          <w:lang w:val="en-US"/>
+        </w:rPr>
+        <w:t xml:space="preserve">Void </w:t>
+      </w:r>
+      <w:proofErr w:type="spellStart"/>
+      <w:proofErr w:type="gramStart"/>
+      <w:r>
+        <w:rPr>
+          <w:rFonts w:ascii="Times New Roman" w:hAnsi="Times New Roman" w:cs="Times New Roman"/>
+          <w:sz w:val="24"/>
+          <w:szCs w:val="24"/>
+          <w:lang w:val="en-US"/>
+        </w:rPr>
+        <w:t>Movimiento</w:t>
+      </w:r>
+      <w:proofErr w:type="spellEnd"/>
+      <w:r>
+        <w:rPr>
+          <w:rFonts w:ascii="Times New Roman" w:hAnsi="Times New Roman" w:cs="Times New Roman"/>
+          <w:sz w:val="24"/>
+          <w:szCs w:val="24"/>
+          <w:lang w:val="en-US"/>
+        </w:rPr>
+        <w:t>(</w:t>
+      </w:r>
+      <w:proofErr w:type="gramEnd"/>
+      <w:r>
+        <w:rPr>
+          <w:rFonts w:ascii="Times New Roman" w:hAnsi="Times New Roman" w:cs="Times New Roman"/>
+          <w:sz w:val="24"/>
+          <w:szCs w:val="24"/>
+          <w:lang w:val="en-US"/>
+        </w:rPr>
+        <w:t>)</w:t>
       </w:r>
     </w:p>
     <w:sectPr>
@@ -3488,6 +7078,60 @@
       <w:contextualSpacing/>
     </w:pPr>
   </w:style>
+  <w:style w:type="paragraph" w:styleId="HTMLconformatoprevio">
+    <w:name w:val="HTML Preformatted"/>
+    <w:basedOn w:val="Normal"/>
+    <w:link w:val="HTMLconformatoprevioCar"/>
+    <w:uiPriority w:val="99"/>
+    <w:semiHidden/>
+    <w:unhideWhenUsed/>
+    <w:rsid w:val="00193EFF"/>
+    <w:pPr>
+      <w:tabs>
+        <w:tab w:val="left" w:pos="916"/>
+        <w:tab w:val="left" w:pos="1832"/>
+        <w:tab w:val="left" w:pos="2748"/>
+        <w:tab w:val="left" w:pos="3664"/>
+        <w:tab w:val="left" w:pos="4580"/>
+        <w:tab w:val="left" w:pos="5496"/>
+        <w:tab w:val="left" w:pos="6412"/>
+        <w:tab w:val="left" w:pos="7328"/>
+        <w:tab w:val="left" w:pos="8244"/>
+        <w:tab w:val="left" w:pos="9160"/>
+        <w:tab w:val="left" w:pos="10076"/>
+        <w:tab w:val="left" w:pos="10992"/>
+        <w:tab w:val="left" w:pos="11908"/>
+        <w:tab w:val="left" w:pos="12824"/>
+        <w:tab w:val="left" w:pos="13740"/>
+        <w:tab w:val="left" w:pos="14656"/>
+      </w:tabs>
+      <w:spacing w:after="0" w:line="240" w:lineRule="auto"/>
+    </w:pPr>
+    <w:rPr>
+      <w:rFonts w:ascii="Courier New" w:eastAsia="Times New Roman" w:hAnsi="Courier New" w:cs="Courier New"/>
+      <w:kern w:val="0"/>
+      <w:sz w:val="20"/>
+      <w:szCs w:val="20"/>
+      <w:lang w:eastAsia="es-CO"/>
+      <w14:ligatures w14:val="none"/>
+    </w:rPr>
+  </w:style>
+  <w:style w:type="character" w:customStyle="1" w:styleId="HTMLconformatoprevioCar">
+    <w:name w:val="HTML con formato previo Car"/>
+    <w:basedOn w:val="Fuentedeprrafopredeter"/>
+    <w:link w:val="HTMLconformatoprevio"/>
+    <w:uiPriority w:val="99"/>
+    <w:semiHidden/>
+    <w:rsid w:val="00193EFF"/>
+    <w:rPr>
+      <w:rFonts w:ascii="Courier New" w:eastAsia="Times New Roman" w:hAnsi="Courier New" w:cs="Courier New"/>
+      <w:kern w:val="0"/>
+      <w:sz w:val="20"/>
+      <w:szCs w:val="20"/>
+      <w:lang w:eastAsia="es-CO"/>
+      <w14:ligatures w14:val="none"/>
+    </w:rPr>
+  </w:style>
 </w:styles>
 </file>
 

</xml_diff>